<commit_message>
Rapport - Software et journal
</commit_message>
<xml_diff>
--- a/Deposer par Moodle/Semaine 13/Journal-Osama.docx
+++ b/Deposer par Moodle/Semaine 13/Journal-Osama.docx
@@ -140,105 +140,220 @@
         <w:rPr>
           <w:rFonts w:cstheme="minorHAnsi"/>
         </w:rPr>
-        <w:t>Travailler sur le fichier i</w:t>
-      </w:r>
+        <w:t>Travailler sur le fichier insertTicket</w:t>
+      </w:r>
+      <w:r>
+        <w:rPr>
+          <w:rFonts w:cstheme="minorHAnsi"/>
+        </w:rPr>
+        <w:t>.php</w:t>
+      </w:r>
+      <w:r>
+        <w:rPr>
+          <w:rFonts w:cstheme="minorHAnsi"/>
+        </w:rPr>
+        <w:t xml:space="preserve"> pour la requête SQL  (1</w:t>
+      </w:r>
+      <w:r>
+        <w:rPr>
+          <w:rFonts w:cstheme="minorHAnsi"/>
+        </w:rPr>
+        <w:t> :30</w:t>
+      </w:r>
+      <w:r>
+        <w:rPr>
+          <w:rFonts w:cstheme="minorHAnsi"/>
+        </w:rPr>
+        <w:t xml:space="preserve"> </w:t>
+      </w:r>
+      <w:r>
+        <w:rPr>
+          <w:rFonts w:cstheme="minorHAnsi"/>
+        </w:rPr>
+        <w:t>Heure</w:t>
+      </w:r>
+      <w:r>
+        <w:rPr>
+          <w:rFonts w:cstheme="minorHAnsi"/>
+        </w:rPr>
+        <w:t>)</w:t>
+      </w:r>
+    </w:p>
+    <w:p>
+      <w:pPr>
+        <w:pStyle w:val="Titre2"/>
+        <w:rPr>
+          <w:rFonts w:asciiTheme="minorHAnsi" w:hAnsiTheme="minorHAnsi" w:cstheme="minorHAnsi"/>
+        </w:rPr>
+      </w:pPr>
+      <w:r>
+        <w:rPr>
+          <w:rFonts w:asciiTheme="minorHAnsi" w:hAnsiTheme="minorHAnsi" w:cstheme="minorHAnsi"/>
+        </w:rPr>
+        <w:t xml:space="preserve">Samedi </w:t>
+      </w:r>
+    </w:p>
+    <w:p>
+      <w:pPr>
+        <w:rPr>
+          <w:rFonts w:cstheme="minorHAnsi"/>
+        </w:rPr>
+      </w:pPr>
+      <w:r>
+        <w:rPr>
+          <w:rFonts w:cstheme="minorHAnsi"/>
+        </w:rPr>
+        <w:t>Travailler sur la page remercimantCreationTicketPage.php (1</w:t>
+      </w:r>
+      <w:r>
+        <w:rPr>
+          <w:rFonts w:cstheme="minorHAnsi"/>
+        </w:rPr>
+        <w:t> :30</w:t>
+      </w:r>
+      <w:r>
+        <w:rPr>
+          <w:rFonts w:cstheme="minorHAnsi"/>
+        </w:rPr>
+        <w:t xml:space="preserve"> Heure)</w:t>
+      </w:r>
+    </w:p>
+    <w:p>
+      <w:pPr>
+        <w:rPr>
+          <w:rFonts w:cstheme="minorHAnsi"/>
+        </w:rPr>
+      </w:pPr>
+      <w:r>
+        <w:rPr>
+          <w:rFonts w:cstheme="minorHAnsi"/>
+        </w:rPr>
+        <w:t xml:space="preserve">Travailler sur le HTML/CSS du </w:t>
+      </w:r>
+      <w:proofErr w:type="spellStart"/>
+      <w:r>
+        <w:rPr>
+          <w:rFonts w:cstheme="minorHAnsi"/>
+        </w:rPr>
+        <w:t>Footer</w:t>
+      </w:r>
+      <w:proofErr w:type="spellEnd"/>
+      <w:r>
+        <w:rPr>
+          <w:rFonts w:cstheme="minorHAnsi"/>
+        </w:rPr>
+        <w:t> : (1 Heure)</w:t>
+      </w:r>
+    </w:p>
+    <w:p>
+      <w:pPr>
+        <w:rPr>
+          <w:rFonts w:cstheme="minorHAnsi"/>
+        </w:rPr>
+      </w:pPr>
+      <w:r>
+        <w:rPr>
+          <w:rFonts w:cstheme="minorHAnsi"/>
+        </w:rPr>
+        <w:t xml:space="preserve">Création d’un fichier CSS pour les pages Manage et </w:t>
+      </w:r>
+      <w:proofErr w:type="spellStart"/>
+      <w:r>
+        <w:rPr>
+          <w:rFonts w:cstheme="minorHAnsi"/>
+        </w:rPr>
+        <w:t>View</w:t>
+      </w:r>
+      <w:proofErr w:type="spellEnd"/>
+      <w:r>
+        <w:rPr>
+          <w:rFonts w:cstheme="minorHAnsi"/>
+        </w:rPr>
+        <w:t xml:space="preserve"> ticket : (15 Minutes)</w:t>
+      </w:r>
+    </w:p>
+    <w:p>
+      <w:pPr>
+        <w:rPr>
+          <w:rFonts w:cstheme="minorHAnsi"/>
+        </w:rPr>
+      </w:pPr>
+      <w:r>
+        <w:rPr>
+          <w:rFonts w:cstheme="minorHAnsi"/>
+        </w:rPr>
+        <w:t xml:space="preserve">Travailler sur le rapport parti : </w:t>
+      </w:r>
+      <w:r>
+        <w:rPr>
+          <w:rFonts w:cstheme="minorHAnsi"/>
+        </w:rPr>
+        <w:t>(30 Minutes)</w:t>
+      </w:r>
+    </w:p>
+    <w:p>
+      <w:pPr>
+        <w:pStyle w:val="Paragraphedeliste"/>
+        <w:numPr>
+          <w:ilvl w:val="0"/>
+          <w:numId w:val="26"/>
+        </w:numPr>
+        <w:rPr>
+          <w:rFonts w:cstheme="minorHAnsi"/>
+        </w:rPr>
+      </w:pPr>
+      <w:r>
+        <w:rPr>
+          <w:rFonts w:cstheme="minorHAnsi"/>
+        </w:rPr>
+        <w:t xml:space="preserve">Partie Software – </w:t>
+      </w:r>
+      <w:proofErr w:type="spellStart"/>
+      <w:r>
+        <w:rPr>
+          <w:rFonts w:cstheme="minorHAnsi"/>
+        </w:rPr>
+        <w:t>NotePad</w:t>
+      </w:r>
+      <w:proofErr w:type="spellEnd"/>
+      <w:r>
+        <w:rPr>
+          <w:rFonts w:cstheme="minorHAnsi"/>
+        </w:rPr>
+        <w:t>++ et Visual Studio Code</w:t>
+      </w:r>
+    </w:p>
+    <w:p>
+      <w:pPr>
+        <w:pStyle w:val="Titre2"/>
+        <w:rPr>
+          <w:rFonts w:asciiTheme="minorHAnsi" w:hAnsiTheme="minorHAnsi" w:cstheme="minorHAnsi"/>
+        </w:rPr>
+      </w:pPr>
+      <w:r>
+        <w:rPr>
+          <w:rFonts w:asciiTheme="minorHAnsi" w:hAnsiTheme="minorHAnsi" w:cstheme="minorHAnsi"/>
+        </w:rPr>
+        <w:t>Dimanche</w:t>
+      </w:r>
+    </w:p>
+    <w:p>
+      <w:pPr>
+        <w:ind w:left="0"/>
+        <w:rPr>
+          <w:rFonts w:cstheme="minorHAnsi"/>
+        </w:rPr>
+      </w:pPr>
+    </w:p>
+    <w:p>
+      <w:pPr>
+        <w:ind w:left="0"/>
+        <w:rPr>
+          <w:rFonts w:cstheme="minorHAnsi"/>
+        </w:rPr>
+      </w:pPr>
       <w:bookmarkStart w:id="0" w:name="_GoBack"/>
       <w:bookmarkEnd w:id="0"/>
-      <w:r>
-        <w:rPr>
-          <w:rFonts w:cstheme="minorHAnsi"/>
-        </w:rPr>
-        <w:t>nsertTicket</w:t>
-      </w:r>
-      <w:r>
-        <w:rPr>
-          <w:rFonts w:cstheme="minorHAnsi"/>
-        </w:rPr>
-        <w:t>.php</w:t>
-      </w:r>
-      <w:r>
-        <w:rPr>
-          <w:rFonts w:cstheme="minorHAnsi"/>
-        </w:rPr>
-        <w:t xml:space="preserve"> pour la requête SQL  (1</w:t>
-      </w:r>
-      <w:r>
-        <w:rPr>
-          <w:rFonts w:cstheme="minorHAnsi"/>
-        </w:rPr>
-        <w:t> :30</w:t>
-      </w:r>
-      <w:r>
-        <w:rPr>
-          <w:rFonts w:cstheme="minorHAnsi"/>
-        </w:rPr>
-        <w:t xml:space="preserve"> </w:t>
-      </w:r>
-      <w:r>
-        <w:rPr>
-          <w:rFonts w:cstheme="minorHAnsi"/>
-        </w:rPr>
-        <w:t>Heure</w:t>
-      </w:r>
-      <w:r>
-        <w:rPr>
-          <w:rFonts w:cstheme="minorHAnsi"/>
-        </w:rPr>
-        <w:t>)</w:t>
-      </w:r>
-    </w:p>
-    <w:p>
-      <w:pPr>
-        <w:pStyle w:val="Titre2"/>
-        <w:rPr>
-          <w:rFonts w:asciiTheme="minorHAnsi" w:hAnsiTheme="minorHAnsi" w:cstheme="minorHAnsi"/>
-        </w:rPr>
-      </w:pPr>
-      <w:r>
-        <w:rPr>
-          <w:rFonts w:asciiTheme="minorHAnsi" w:hAnsiTheme="minorHAnsi" w:cstheme="minorHAnsi"/>
-        </w:rPr>
-        <w:t xml:space="preserve">Samedi </w:t>
-      </w:r>
-    </w:p>
-    <w:p>
-      <w:pPr>
-        <w:rPr>
-          <w:rFonts w:cstheme="minorHAnsi"/>
-        </w:rPr>
-      </w:pPr>
-      <w:r>
-        <w:rPr>
-          <w:rFonts w:cstheme="minorHAnsi"/>
-        </w:rPr>
-        <w:t>Travailler sur la page remercimantCreationTicketPage.php (1</w:t>
-      </w:r>
-      <w:r>
-        <w:rPr>
-          <w:rFonts w:cstheme="minorHAnsi"/>
-        </w:rPr>
-        <w:t> :30</w:t>
-      </w:r>
-      <w:r>
-        <w:rPr>
-          <w:rFonts w:cstheme="minorHAnsi"/>
-        </w:rPr>
-        <w:t xml:space="preserve"> Heure)</w:t>
-      </w:r>
-    </w:p>
-    <w:p>
-      <w:pPr>
-        <w:pStyle w:val="Titre2"/>
-        <w:rPr>
-          <w:rFonts w:asciiTheme="minorHAnsi" w:hAnsiTheme="minorHAnsi" w:cstheme="minorHAnsi"/>
-        </w:rPr>
-      </w:pPr>
-      <w:r>
-        <w:rPr>
-          <w:rFonts w:asciiTheme="minorHAnsi" w:hAnsiTheme="minorHAnsi" w:cstheme="minorHAnsi"/>
-        </w:rPr>
-        <w:t>Dimanche</w:t>
-      </w:r>
     </w:p>
     <w:p>
       <w:pPr>
@@ -359,43 +474,6 @@
           <w:rFonts w:cstheme="minorHAnsi"/>
         </w:rPr>
       </w:pPr>
-    </w:p>
-    <w:p>
-      <w:pPr>
-        <w:ind w:left="0"/>
-        <w:rPr>
-          <w:rFonts w:cstheme="minorHAnsi"/>
-        </w:rPr>
-      </w:pPr>
-    </w:p>
-    <w:p>
-      <w:pPr>
-        <w:ind w:left="0"/>
-        <w:rPr>
-          <w:rFonts w:cstheme="minorHAnsi"/>
-        </w:rPr>
-      </w:pPr>
-    </w:p>
-    <w:p>
-      <w:pPr>
-        <w:ind w:left="0"/>
-        <w:rPr>
-          <w:rFonts w:eastAsiaTheme="majorEastAsia" w:cstheme="minorHAnsi"/>
-          <w:b/>
-          <w:bCs/>
-          <w:color w:val="2E74B5" w:themeColor="accent1" w:themeShade="BF"/>
-          <w:sz w:val="32"/>
-          <w:szCs w:val="32"/>
-          <w:u w:val="single"/>
-        </w:rPr>
-      </w:pPr>
-      <w:r>
-        <w:rPr>
-          <w:rFonts w:cstheme="minorHAnsi"/>
-        </w:rPr>
-        <w:lastRenderedPageBreak/>
-        <w:br w:type="page"/>
-      </w:r>
     </w:p>
     <w:p/>
     <w:p>
@@ -568,14 +646,12 @@
         </w:rPr>
         <w:t>Travailler sur les pages </w:t>
       </w:r>
-      <w:proofErr w:type="gramStart"/>
-      <w:r>
-        <w:rPr>
-          <w:rFonts w:cstheme="minorHAnsi"/>
-        </w:rPr>
-        <w:t>:  (</w:t>
-      </w:r>
-      <w:proofErr w:type="gramEnd"/>
+      <w:r>
+        <w:rPr>
+          <w:rFonts w:cstheme="minorHAnsi"/>
+        </w:rPr>
+        <w:t>: (</w:t>
+      </w:r>
       <w:r>
         <w:rPr>
           <w:rFonts w:cstheme="minorHAnsi"/>
@@ -5499,13 +5575,8 @@
       <w:t xml:space="preserve"> de travail -</w:t>
     </w:r>
     <w:r>
-      <w:t xml:space="preserve"> Osama </w:t>
+      <w:t xml:space="preserve"> Osama Shalhoub</w:t>
     </w:r>
-    <w:proofErr w:type="spellStart"/>
-    <w:r>
-      <w:t>Shalhoub</w:t>
-    </w:r>
-    <w:proofErr w:type="spellEnd"/>
   </w:p>
   <w:p>
     <w:pPr>

</xml_diff>

<commit_message>
modifier le rapport et mon journal again
</commit_message>
<xml_diff>
--- a/Deposer par Moodle/Semaine 13/Journal-Osama.docx
+++ b/Deposer par Moodle/Semaine 13/Journal-Osama.docx
@@ -16,46 +16,124 @@
         </w:rPr>
         <w:t>Semaine vacances 22-26</w:t>
       </w:r>
+      <w:r>
+        <w:rPr>
+          <w:rFonts w:asciiTheme="minorHAnsi" w:hAnsiTheme="minorHAnsi" w:cstheme="minorHAnsi"/>
+        </w:rPr>
+        <w:t xml:space="preserve"> Avril </w:t>
+      </w:r>
+    </w:p>
+    <w:p>
+      <w:pPr>
+        <w:pStyle w:val="Titre2"/>
+        <w:rPr>
+          <w:rFonts w:asciiTheme="minorHAnsi" w:hAnsiTheme="minorHAnsi" w:cstheme="minorHAnsi"/>
+        </w:rPr>
+      </w:pPr>
+      <w:r>
+        <w:rPr>
+          <w:rFonts w:asciiTheme="minorHAnsi" w:hAnsiTheme="minorHAnsi" w:cstheme="minorHAnsi"/>
+        </w:rPr>
+        <w:t>Lundi</w:t>
+      </w:r>
+    </w:p>
+    <w:p>
+      <w:pPr>
+        <w:pStyle w:val="Titre2"/>
+        <w:rPr>
+          <w:rFonts w:asciiTheme="minorHAnsi" w:hAnsiTheme="minorHAnsi" w:cstheme="minorHAnsi"/>
+        </w:rPr>
+      </w:pPr>
+      <w:r>
+        <w:rPr>
+          <w:rFonts w:asciiTheme="minorHAnsi" w:hAnsiTheme="minorHAnsi" w:cstheme="minorHAnsi"/>
+        </w:rPr>
+        <w:t>Mardi</w:t>
+      </w:r>
+    </w:p>
+    <w:p>
+      <w:r>
+        <w:t xml:space="preserve">Créer et travailler sur le fichier pour la requête SQL </w:t>
+      </w:r>
+      <w:proofErr w:type="spellStart"/>
+      <w:r>
+        <w:t>addComments</w:t>
+      </w:r>
+      <w:proofErr w:type="spellEnd"/>
+      <w:r>
+        <w:t xml:space="preserve"> et </w:t>
+      </w:r>
+      <w:proofErr w:type="spellStart"/>
+      <w:r>
+        <w:t>addResolution</w:t>
+      </w:r>
+      <w:proofErr w:type="spellEnd"/>
+    </w:p>
+    <w:p>
       <w:bookmarkStart w:id="0" w:name="_GoBack"/>
       <w:bookmarkEnd w:id="0"/>
       <w:r>
-        <w:rPr>
-          <w:rFonts w:asciiTheme="minorHAnsi" w:hAnsiTheme="minorHAnsi" w:cstheme="minorHAnsi"/>
-        </w:rPr>
-        <w:t xml:space="preserve"> Avril </w:t>
-      </w:r>
-    </w:p>
-    <w:p>
-      <w:pPr>
-        <w:pStyle w:val="Titre2"/>
-        <w:rPr>
-          <w:rFonts w:asciiTheme="minorHAnsi" w:hAnsiTheme="minorHAnsi" w:cstheme="minorHAnsi"/>
-        </w:rPr>
-      </w:pPr>
-      <w:r>
-        <w:rPr>
-          <w:rFonts w:asciiTheme="minorHAnsi" w:hAnsiTheme="minorHAnsi" w:cstheme="minorHAnsi"/>
-        </w:rPr>
-        <w:t>Lundi</w:t>
-      </w:r>
-    </w:p>
-    <w:p>
-      <w:r>
-        <w:t>Créer et travailler sur le fichier pour la requête SQL addComments et addResolution</w:t>
-      </w:r>
-    </w:p>
-    <w:p>
-      <w:pPr>
-        <w:pStyle w:val="Titre2"/>
-        <w:rPr>
-          <w:rFonts w:asciiTheme="minorHAnsi" w:hAnsiTheme="minorHAnsi" w:cstheme="minorHAnsi"/>
-        </w:rPr>
-      </w:pPr>
-      <w:r>
-        <w:rPr>
-          <w:rFonts w:asciiTheme="minorHAnsi" w:hAnsiTheme="minorHAnsi" w:cstheme="minorHAnsi"/>
-        </w:rPr>
-        <w:t>Mardi</w:t>
+        <w:t xml:space="preserve">Ajouter les nouveaux titres dans le rapport </w:t>
+      </w:r>
+    </w:p>
+    <w:p>
+      <w:pPr>
+        <w:pStyle w:val="Paragraphedeliste"/>
+        <w:numPr>
+          <w:ilvl w:val="0"/>
+          <w:numId w:val="27"/>
+        </w:numPr>
+      </w:pPr>
+      <w:r>
+        <w:t>SQL</w:t>
+      </w:r>
+    </w:p>
+    <w:p>
+      <w:pPr>
+        <w:pStyle w:val="Paragraphedeliste"/>
+        <w:numPr>
+          <w:ilvl w:val="0"/>
+          <w:numId w:val="27"/>
+        </w:numPr>
+      </w:pPr>
+      <w:r>
+        <w:t>HTML</w:t>
+      </w:r>
+    </w:p>
+    <w:p>
+      <w:pPr>
+        <w:pStyle w:val="Paragraphedeliste"/>
+        <w:numPr>
+          <w:ilvl w:val="0"/>
+          <w:numId w:val="27"/>
+        </w:numPr>
+      </w:pPr>
+      <w:r>
+        <w:t>CSS</w:t>
+      </w:r>
+    </w:p>
+    <w:p>
+      <w:pPr>
+        <w:pStyle w:val="Paragraphedeliste"/>
+        <w:numPr>
+          <w:ilvl w:val="0"/>
+          <w:numId w:val="27"/>
+        </w:numPr>
+      </w:pPr>
+      <w:r>
+        <w:t>PHP</w:t>
+      </w:r>
+    </w:p>
+    <w:p>
+      <w:pPr>
+        <w:pStyle w:val="Paragraphedeliste"/>
+        <w:numPr>
+          <w:ilvl w:val="0"/>
+          <w:numId w:val="27"/>
+        </w:numPr>
+      </w:pPr>
+      <w:r>
+        <w:t>Fichiers de sources</w:t>
       </w:r>
     </w:p>
     <w:p>
@@ -276,7 +354,15 @@
     </w:p>
     <w:p>
       <w:r>
-        <w:t>Envoyer le dépôt de la semaine 12 à Mr.Rogeiro par email (30 Minutes)</w:t>
+        <w:t xml:space="preserve">Envoyer le dépôt de la semaine 12 à </w:t>
+      </w:r>
+      <w:proofErr w:type="spellStart"/>
+      <w:r>
+        <w:t>Mr.Rogeiro</w:t>
+      </w:r>
+      <w:proofErr w:type="spellEnd"/>
+      <w:r>
+        <w:t xml:space="preserve"> par email (30 Minutes)</w:t>
       </w:r>
     </w:p>
     <w:p>
@@ -344,7 +430,21 @@
         <w:rPr>
           <w:rFonts w:cstheme="minorHAnsi"/>
         </w:rPr>
-        <w:t xml:space="preserve">Travailler sur le fichier insertTicket pour la requête SQL  (1 </w:t>
+        <w:t xml:space="preserve">Travailler sur le fichier </w:t>
+      </w:r>
+      <w:proofErr w:type="spellStart"/>
+      <w:r>
+        <w:rPr>
+          <w:rFonts w:cstheme="minorHAnsi"/>
+        </w:rPr>
+        <w:t>insertTicket</w:t>
+      </w:r>
+      <w:proofErr w:type="spellEnd"/>
+      <w:r>
+        <w:rPr>
+          <w:rFonts w:cstheme="minorHAnsi"/>
+        </w:rPr>
+        <w:t xml:space="preserve"> pour la requête SQL  (1 </w:t>
       </w:r>
       <w:r>
         <w:rPr>
@@ -383,7 +483,14 @@
         <w:rPr>
           <w:rFonts w:cstheme="minorHAnsi"/>
         </w:rPr>
-        <w:t>Travailler sur le fichier insertTicket</w:t>
+        <w:t xml:space="preserve">Travailler sur le fichier </w:t>
+      </w:r>
+      <w:proofErr w:type="spellStart"/>
+      <w:r>
+        <w:rPr>
+          <w:rFonts w:cstheme="minorHAnsi"/>
+        </w:rPr>
+        <w:t>insertTicket</w:t>
       </w:r>
       <w:r>
         <w:rPr>
@@ -391,6 +498,7 @@
         </w:rPr>
         <w:t>.php</w:t>
       </w:r>
+      <w:proofErr w:type="spellEnd"/>
       <w:r>
         <w:rPr>
           <w:rFonts w:cstheme="minorHAnsi"/>
@@ -446,7 +554,21 @@
         <w:rPr>
           <w:rFonts w:cstheme="minorHAnsi"/>
         </w:rPr>
-        <w:t>Travailler sur la page remercimantCreationTicketPage.php (1</w:t>
+        <w:t xml:space="preserve">Travailler sur la page </w:t>
+      </w:r>
+      <w:proofErr w:type="spellStart"/>
+      <w:r>
+        <w:rPr>
+          <w:rFonts w:cstheme="minorHAnsi"/>
+        </w:rPr>
+        <w:t>remercimantCreationTicketPage.php</w:t>
+      </w:r>
+      <w:proofErr w:type="spellEnd"/>
+      <w:r>
+        <w:rPr>
+          <w:rFonts w:cstheme="minorHAnsi"/>
+        </w:rPr>
+        <w:t xml:space="preserve"> (1</w:t>
       </w:r>
       <w:r>
         <w:rPr>
@@ -471,20 +593,48 @@
         <w:rPr>
           <w:rFonts w:cstheme="minorHAnsi"/>
         </w:rPr>
-        <w:t>Travailler sur le HTML/CSS du Footer : (1 Heure)</w:t>
-      </w:r>
-    </w:p>
-    <w:p>
-      <w:pPr>
-        <w:rPr>
-          <w:rFonts w:cstheme="minorHAnsi"/>
-        </w:rPr>
-      </w:pPr>
-      <w:r>
-        <w:rPr>
-          <w:rFonts w:cstheme="minorHAnsi"/>
-        </w:rPr>
-        <w:t>Création d’un fichier CSS pour les pages Manage et View ticket : (15 Minutes)</w:t>
+        <w:t xml:space="preserve">Travailler sur le HTML/CSS du </w:t>
+      </w:r>
+      <w:proofErr w:type="spellStart"/>
+      <w:r>
+        <w:rPr>
+          <w:rFonts w:cstheme="minorHAnsi"/>
+        </w:rPr>
+        <w:t>Footer</w:t>
+      </w:r>
+      <w:proofErr w:type="spellEnd"/>
+      <w:r>
+        <w:rPr>
+          <w:rFonts w:cstheme="minorHAnsi"/>
+        </w:rPr>
+        <w:t> : (1 Heure)</w:t>
+      </w:r>
+    </w:p>
+    <w:p>
+      <w:pPr>
+        <w:rPr>
+          <w:rFonts w:cstheme="minorHAnsi"/>
+        </w:rPr>
+      </w:pPr>
+      <w:r>
+        <w:rPr>
+          <w:rFonts w:cstheme="minorHAnsi"/>
+        </w:rPr>
+        <w:t xml:space="preserve">Création d’un fichier CSS pour les pages Manage et </w:t>
+      </w:r>
+      <w:proofErr w:type="spellStart"/>
+      <w:r>
+        <w:rPr>
+          <w:rFonts w:cstheme="minorHAnsi"/>
+        </w:rPr>
+        <w:t>View</w:t>
+      </w:r>
+      <w:proofErr w:type="spellEnd"/>
+      <w:r>
+        <w:rPr>
+          <w:rFonts w:cstheme="minorHAnsi"/>
+        </w:rPr>
+        <w:t xml:space="preserve"> ticket : (15 Minutes)</w:t>
       </w:r>
     </w:p>
     <w:p>
@@ -523,11 +673,19 @@
         </w:rPr>
         <w:t xml:space="preserve">Partie Software – </w:t>
       </w:r>
-      <w:r>
-        <w:rPr>
-          <w:rFonts w:cstheme="minorHAnsi"/>
-        </w:rPr>
-        <w:t>NotePad++ et Visual Studio Code</w:t>
+      <w:proofErr w:type="spellStart"/>
+      <w:r>
+        <w:rPr>
+          <w:rFonts w:cstheme="minorHAnsi"/>
+        </w:rPr>
+        <w:t>NotePad</w:t>
+      </w:r>
+      <w:proofErr w:type="spellEnd"/>
+      <w:r>
+        <w:rPr>
+          <w:rFonts w:cstheme="minorHAnsi"/>
+        </w:rPr>
+        <w:t>++ et Visual Studio Code</w:t>
       </w:r>
     </w:p>
     <w:p>
@@ -542,6 +700,19 @@
           <w:rFonts w:asciiTheme="minorHAnsi" w:hAnsiTheme="minorHAnsi" w:cstheme="minorHAnsi"/>
         </w:rPr>
         <w:t>Dimanche</w:t>
+      </w:r>
+    </w:p>
+    <w:p>
+      <w:r>
+        <w:t xml:space="preserve">Essayer de trouver une solution pour le problème du </w:t>
+      </w:r>
+      <w:proofErr w:type="spellStart"/>
+      <w:r>
+        <w:t>footer</w:t>
+      </w:r>
+      <w:proofErr w:type="spellEnd"/>
+      <w:r>
+        <w:t xml:space="preserve"> (34 Minutes)</w:t>
       </w:r>
     </w:p>
     <w:p>
@@ -762,8 +933,16 @@
         <w:rPr>
           <w:rFonts w:cstheme="minorHAnsi"/>
         </w:rPr>
-        <w:t>Faire le point sur Trello</w:t>
-      </w:r>
+        <w:t xml:space="preserve">Faire le point sur </w:t>
+      </w:r>
+      <w:proofErr w:type="spellStart"/>
+      <w:r>
+        <w:rPr>
+          <w:rFonts w:cstheme="minorHAnsi"/>
+        </w:rPr>
+        <w:t>Trello</w:t>
+      </w:r>
+      <w:proofErr w:type="spellEnd"/>
       <w:r>
         <w:rPr>
           <w:rFonts w:cstheme="minorHAnsi"/>
@@ -885,11 +1064,19 @@
           <w:rFonts w:cstheme="minorHAnsi"/>
         </w:rPr>
       </w:pPr>
-      <w:r>
-        <w:rPr>
-          <w:rFonts w:cstheme="minorHAnsi"/>
-        </w:rPr>
-        <w:t>View Ticket</w:t>
+      <w:proofErr w:type="spellStart"/>
+      <w:r>
+        <w:rPr>
+          <w:rFonts w:cstheme="minorHAnsi"/>
+        </w:rPr>
+        <w:t>View</w:t>
+      </w:r>
+      <w:proofErr w:type="spellEnd"/>
+      <w:r>
+        <w:rPr>
+          <w:rFonts w:cstheme="minorHAnsi"/>
+        </w:rPr>
+        <w:t xml:space="preserve"> Ticket</w:t>
       </w:r>
     </w:p>
     <w:p>
@@ -904,12 +1091,28 @@
           <w:rtl/>
         </w:rPr>
       </w:pPr>
-      <w:r>
-        <w:rPr>
-          <w:rFonts w:cstheme="minorHAnsi"/>
-        </w:rPr>
-        <w:t>Creation d’unticket</w:t>
-      </w:r>
+      <w:proofErr w:type="spellStart"/>
+      <w:r>
+        <w:rPr>
+          <w:rFonts w:cstheme="minorHAnsi"/>
+        </w:rPr>
+        <w:t>Creation</w:t>
+      </w:r>
+      <w:proofErr w:type="spellEnd"/>
+      <w:r>
+        <w:rPr>
+          <w:rFonts w:cstheme="minorHAnsi"/>
+        </w:rPr>
+        <w:t xml:space="preserve"> d’</w:t>
+      </w:r>
+      <w:proofErr w:type="spellStart"/>
+      <w:r>
+        <w:rPr>
+          <w:rFonts w:cstheme="minorHAnsi"/>
+        </w:rPr>
+        <w:t>unticket</w:t>
+      </w:r>
+      <w:proofErr w:type="spellEnd"/>
     </w:p>
     <w:p>
       <w:pPr>
@@ -1125,7 +1328,35 @@
         <w:rPr>
           <w:rFonts w:cstheme="minorHAnsi"/>
         </w:rPr>
-        <w:t xml:space="preserve">Voir sur Google Maps la maison de Monsieur Rogeiro </w:t>
+        <w:t xml:space="preserve">Voir sur Google </w:t>
+      </w:r>
+      <w:proofErr w:type="spellStart"/>
+      <w:r>
+        <w:rPr>
+          <w:rFonts w:cstheme="minorHAnsi"/>
+        </w:rPr>
+        <w:t>Maps</w:t>
+      </w:r>
+      <w:proofErr w:type="spellEnd"/>
+      <w:r>
+        <w:rPr>
+          <w:rFonts w:cstheme="minorHAnsi"/>
+        </w:rPr>
+        <w:t xml:space="preserve"> la maison de Monsieur </w:t>
+      </w:r>
+      <w:proofErr w:type="spellStart"/>
+      <w:r>
+        <w:rPr>
+          <w:rFonts w:cstheme="minorHAnsi"/>
+        </w:rPr>
+        <w:t>Rogeiro</w:t>
+      </w:r>
+      <w:proofErr w:type="spellEnd"/>
+      <w:r>
+        <w:rPr>
+          <w:rFonts w:cstheme="minorHAnsi"/>
+        </w:rPr>
+        <w:t xml:space="preserve"> </w:t>
       </w:r>
       <w:r>
         <w:rPr>
@@ -1173,7 +1404,21 @@
         <w:rPr>
           <w:rFonts w:cstheme="minorHAnsi"/>
         </w:rPr>
-        <w:t>Travailler sur la page « View Ticket » (1 Heure)</w:t>
+        <w:t>Travailler sur la page « </w:t>
+      </w:r>
+      <w:proofErr w:type="spellStart"/>
+      <w:r>
+        <w:rPr>
+          <w:rFonts w:cstheme="minorHAnsi"/>
+        </w:rPr>
+        <w:t>View</w:t>
+      </w:r>
+      <w:proofErr w:type="spellEnd"/>
+      <w:r>
+        <w:rPr>
+          <w:rFonts w:cstheme="minorHAnsi"/>
+        </w:rPr>
+        <w:t xml:space="preserve"> Ticket » (1 Heure)</w:t>
       </w:r>
     </w:p>
     <w:p>
@@ -1345,7 +1590,21 @@
         <w:rPr>
           <w:rFonts w:cstheme="minorHAnsi"/>
         </w:rPr>
-        <w:t>Partie Software – Google Gantt, GitHug Desktop, Microsoft Office Word</w:t>
+        <w:t xml:space="preserve">Partie Software – Google Gantt, </w:t>
+      </w:r>
+      <w:proofErr w:type="spellStart"/>
+      <w:r>
+        <w:rPr>
+          <w:rFonts w:cstheme="minorHAnsi"/>
+        </w:rPr>
+        <w:t>GitHug</w:t>
+      </w:r>
+      <w:proofErr w:type="spellEnd"/>
+      <w:r>
+        <w:rPr>
+          <w:rFonts w:cstheme="minorHAnsi"/>
+        </w:rPr>
+        <w:t xml:space="preserve"> Desktop, Microsoft Office Word</w:t>
       </w:r>
     </w:p>
     <w:p>
@@ -1405,7 +1664,21 @@
         <w:rPr>
           <w:rFonts w:cstheme="minorHAnsi"/>
         </w:rPr>
-        <w:t>Travailler sur la page « View Ticket » (15 minutes)</w:t>
+        <w:t>Travailler sur la page « </w:t>
+      </w:r>
+      <w:proofErr w:type="spellStart"/>
+      <w:r>
+        <w:rPr>
+          <w:rFonts w:cstheme="minorHAnsi"/>
+        </w:rPr>
+        <w:t>View</w:t>
+      </w:r>
+      <w:proofErr w:type="spellEnd"/>
+      <w:r>
+        <w:rPr>
+          <w:rFonts w:cstheme="minorHAnsi"/>
+        </w:rPr>
+        <w:t xml:space="preserve"> Ticket » (15 minutes)</w:t>
       </w:r>
     </w:p>
     <w:p>
@@ -1687,7 +1960,21 @@
         <w:rPr>
           <w:rFonts w:cstheme="minorHAnsi"/>
         </w:rPr>
-        <w:t>Discutions avec Mr.Rogeiro concernant la création du ticket et sur l’ensemble du projet</w:t>
+        <w:t xml:space="preserve">Discutions avec </w:t>
+      </w:r>
+      <w:proofErr w:type="spellStart"/>
+      <w:r>
+        <w:rPr>
+          <w:rFonts w:cstheme="minorHAnsi"/>
+        </w:rPr>
+        <w:t>Mr.Rogeiro</w:t>
+      </w:r>
+      <w:proofErr w:type="spellEnd"/>
+      <w:r>
+        <w:rPr>
+          <w:rFonts w:cstheme="minorHAnsi"/>
+        </w:rPr>
+        <w:t xml:space="preserve"> concernant la création du ticket et sur l’ensemble du projet</w:t>
       </w:r>
     </w:p>
     <w:p>
@@ -1723,8 +2010,16 @@
         <w:rPr>
           <w:rFonts w:cstheme="minorHAnsi"/>
         </w:rPr>
-        <w:t>Software utilisés – Trello</w:t>
-      </w:r>
+        <w:t xml:space="preserve">Software utilisés – </w:t>
+      </w:r>
+      <w:proofErr w:type="spellStart"/>
+      <w:r>
+        <w:rPr>
+          <w:rFonts w:cstheme="minorHAnsi"/>
+        </w:rPr>
+        <w:t>Trello</w:t>
+      </w:r>
+      <w:proofErr w:type="spellEnd"/>
     </w:p>
     <w:p>
       <w:pPr>
@@ -1777,7 +2072,21 @@
         <w:rPr>
           <w:rFonts w:cstheme="minorHAnsi"/>
         </w:rPr>
-        <w:t>Finir le désigne de la page «View Ticket »</w:t>
+        <w:t>Finir le désigne de la page «</w:t>
+      </w:r>
+      <w:proofErr w:type="spellStart"/>
+      <w:r>
+        <w:rPr>
+          <w:rFonts w:cstheme="minorHAnsi"/>
+        </w:rPr>
+        <w:t>View</w:t>
+      </w:r>
+      <w:proofErr w:type="spellEnd"/>
+      <w:r>
+        <w:rPr>
+          <w:rFonts w:cstheme="minorHAnsi"/>
+        </w:rPr>
+        <w:t xml:space="preserve"> Ticket »</w:t>
       </w:r>
     </w:p>
     <w:p>
@@ -1818,7 +2127,21 @@
         <w:rPr>
           <w:rFonts w:cstheme="minorHAnsi"/>
         </w:rPr>
-        <w:t>Finir le désigne de la page « Comments »</w:t>
+        <w:t>Finir le désigne de la page « </w:t>
+      </w:r>
+      <w:proofErr w:type="spellStart"/>
+      <w:r>
+        <w:rPr>
+          <w:rFonts w:cstheme="minorHAnsi"/>
+        </w:rPr>
+        <w:t>Comments</w:t>
+      </w:r>
+      <w:proofErr w:type="spellEnd"/>
+      <w:r>
+        <w:rPr>
+          <w:rFonts w:cstheme="minorHAnsi"/>
+        </w:rPr>
+        <w:t> »</w:t>
       </w:r>
     </w:p>
     <w:p>
@@ -1851,7 +2174,35 @@
         <w:rPr>
           <w:rFonts w:cstheme="minorHAnsi"/>
         </w:rPr>
-        <w:t>Changement du phot Background de la page « Creation d’un ticke »</w:t>
+        <w:t>Changement du phot Background de la page « </w:t>
+      </w:r>
+      <w:proofErr w:type="spellStart"/>
+      <w:r>
+        <w:rPr>
+          <w:rFonts w:cstheme="minorHAnsi"/>
+        </w:rPr>
+        <w:t>Creation</w:t>
+      </w:r>
+      <w:proofErr w:type="spellEnd"/>
+      <w:r>
+        <w:rPr>
+          <w:rFonts w:cstheme="minorHAnsi"/>
+        </w:rPr>
+        <w:t xml:space="preserve"> d’un </w:t>
+      </w:r>
+      <w:proofErr w:type="spellStart"/>
+      <w:r>
+        <w:rPr>
+          <w:rFonts w:cstheme="minorHAnsi"/>
+        </w:rPr>
+        <w:t>ticke</w:t>
+      </w:r>
+      <w:proofErr w:type="spellEnd"/>
+      <w:r>
+        <w:rPr>
+          <w:rFonts w:cstheme="minorHAnsi"/>
+        </w:rPr>
+        <w:t> »</w:t>
       </w:r>
     </w:p>
     <w:p>
@@ -1883,8 +2234,16 @@
         <w:rPr>
           <w:rFonts w:cstheme="minorHAnsi"/>
         </w:rPr>
-        <w:t>Faire le désigne de la page RemercimentCreationTicket</w:t>
-      </w:r>
+        <w:t xml:space="preserve">Faire le désigne de la page </w:t>
+      </w:r>
+      <w:proofErr w:type="spellStart"/>
+      <w:r>
+        <w:rPr>
+          <w:rFonts w:cstheme="minorHAnsi"/>
+        </w:rPr>
+        <w:t>RemercimentCreationTicket</w:t>
+      </w:r>
+      <w:proofErr w:type="spellEnd"/>
     </w:p>
     <w:p>
       <w:pPr>
@@ -2071,7 +2430,21 @@
         <w:rPr>
           <w:rFonts w:cstheme="minorHAnsi"/>
         </w:rPr>
-        <w:t>Problème rencontré (connexion à phpMyAdmin depuis mon pc)</w:t>
+        <w:t xml:space="preserve">Problème rencontré (connexion à </w:t>
+      </w:r>
+      <w:proofErr w:type="spellStart"/>
+      <w:r>
+        <w:rPr>
+          <w:rFonts w:cstheme="minorHAnsi"/>
+        </w:rPr>
+        <w:t>phpMyAdmin</w:t>
+      </w:r>
+      <w:proofErr w:type="spellEnd"/>
+      <w:r>
+        <w:rPr>
+          <w:rFonts w:cstheme="minorHAnsi"/>
+        </w:rPr>
+        <w:t xml:space="preserve"> depuis mon pc)</w:t>
       </w:r>
     </w:p>
     <w:p>
@@ -2103,8 +2476,23 @@
         <w:rPr>
           <w:rFonts w:cstheme="minorHAnsi"/>
         </w:rPr>
-        <w:t xml:space="preserve">Appelle avec Monsieur Rogeiro pour le code </w:t>
-      </w:r>
+        <w:t xml:space="preserve">Appelle avec Monsieur </w:t>
+      </w:r>
+      <w:proofErr w:type="spellStart"/>
+      <w:r>
+        <w:rPr>
+          <w:rFonts w:cstheme="minorHAnsi"/>
+        </w:rPr>
+        <w:t>Rogeiro</w:t>
+      </w:r>
+      <w:proofErr w:type="spellEnd"/>
+      <w:r>
+        <w:rPr>
+          <w:rFonts w:cstheme="minorHAnsi"/>
+        </w:rPr>
+        <w:t xml:space="preserve"> pour le code </w:t>
+      </w:r>
+      <w:proofErr w:type="spellStart"/>
       <w:r>
         <w:rPr>
           <w:rFonts w:cstheme="minorHAnsi"/>
@@ -2113,6 +2501,7 @@
         </w:rPr>
         <w:t>Login.php</w:t>
       </w:r>
+      <w:proofErr w:type="spellEnd"/>
       <w:r>
         <w:rPr>
           <w:rFonts w:cstheme="minorHAnsi"/>
@@ -2169,6 +2558,7 @@
         </w:rPr>
         <w:t xml:space="preserve">Avancer dans le code </w:t>
       </w:r>
+      <w:proofErr w:type="spellStart"/>
       <w:r>
         <w:rPr>
           <w:rFonts w:cstheme="minorHAnsi"/>
@@ -2177,11 +2567,54 @@
         </w:rPr>
         <w:t>login.php</w:t>
       </w:r>
-      <w:r>
-        <w:rPr>
-          <w:rFonts w:cstheme="minorHAnsi"/>
-        </w:rPr>
-        <w:t xml:space="preserve"> avec l’ami Aurelien Kollbruner pour faire en sorte que les users qui se trouvent dans la bd, puisse se connecter (1 heure)</w:t>
+      <w:proofErr w:type="spellEnd"/>
+      <w:r>
+        <w:rPr>
+          <w:rFonts w:cstheme="minorHAnsi"/>
+        </w:rPr>
+        <w:t xml:space="preserve"> avec l’ami </w:t>
+      </w:r>
+      <w:proofErr w:type="spellStart"/>
+      <w:r>
+        <w:rPr>
+          <w:rFonts w:cstheme="minorHAnsi"/>
+        </w:rPr>
+        <w:t>Aurelien</w:t>
+      </w:r>
+      <w:proofErr w:type="spellEnd"/>
+      <w:r>
+        <w:rPr>
+          <w:rFonts w:cstheme="minorHAnsi"/>
+        </w:rPr>
+        <w:t xml:space="preserve"> </w:t>
+      </w:r>
+      <w:proofErr w:type="spellStart"/>
+      <w:r>
+        <w:rPr>
+          <w:rFonts w:cstheme="minorHAnsi"/>
+        </w:rPr>
+        <w:t>Kollbruner</w:t>
+      </w:r>
+      <w:proofErr w:type="spellEnd"/>
+      <w:r>
+        <w:rPr>
+          <w:rFonts w:cstheme="minorHAnsi"/>
+        </w:rPr>
+        <w:t xml:space="preserve"> pour faire en sorte que les </w:t>
+      </w:r>
+      <w:proofErr w:type="spellStart"/>
+      <w:r>
+        <w:rPr>
+          <w:rFonts w:cstheme="minorHAnsi"/>
+        </w:rPr>
+        <w:t>users</w:t>
+      </w:r>
+      <w:proofErr w:type="spellEnd"/>
+      <w:r>
+        <w:rPr>
+          <w:rFonts w:cstheme="minorHAnsi"/>
+        </w:rPr>
+        <w:t xml:space="preserve"> qui se trouvent dans la bd, puisse se connecter (1 heure)</w:t>
       </w:r>
     </w:p>
     <w:p>
@@ -2484,7 +2917,21 @@
         <w:rPr>
           <w:rFonts w:cstheme="minorHAnsi"/>
         </w:rPr>
-        <w:t>Création 3 users dans la base de donnés</w:t>
+        <w:t xml:space="preserve">Création 3 </w:t>
+      </w:r>
+      <w:proofErr w:type="spellStart"/>
+      <w:r>
+        <w:rPr>
+          <w:rFonts w:cstheme="minorHAnsi"/>
+        </w:rPr>
+        <w:t>users</w:t>
+      </w:r>
+      <w:proofErr w:type="spellEnd"/>
+      <w:r>
+        <w:rPr>
+          <w:rFonts w:cstheme="minorHAnsi"/>
+        </w:rPr>
+        <w:t xml:space="preserve"> dans la base de donnés</w:t>
       </w:r>
     </w:p>
     <w:p>
@@ -2555,7 +3002,35 @@
         <w:rPr>
           <w:rFonts w:cstheme="minorHAnsi"/>
         </w:rPr>
-        <w:t>Connecter la DB avec le projet pour faire en sorte les users dans la db puissent se connecter sur la page « login » du projet</w:t>
+        <w:t xml:space="preserve">Connecter la DB avec le projet pour faire en sorte les </w:t>
+      </w:r>
+      <w:proofErr w:type="spellStart"/>
+      <w:r>
+        <w:rPr>
+          <w:rFonts w:cstheme="minorHAnsi"/>
+        </w:rPr>
+        <w:t>users</w:t>
+      </w:r>
+      <w:proofErr w:type="spellEnd"/>
+      <w:r>
+        <w:rPr>
+          <w:rFonts w:cstheme="minorHAnsi"/>
+        </w:rPr>
+        <w:t xml:space="preserve"> dans la </w:t>
+      </w:r>
+      <w:proofErr w:type="spellStart"/>
+      <w:r>
+        <w:rPr>
+          <w:rFonts w:cstheme="minorHAnsi"/>
+        </w:rPr>
+        <w:t>db</w:t>
+      </w:r>
+      <w:proofErr w:type="spellEnd"/>
+      <w:r>
+        <w:rPr>
+          <w:rFonts w:cstheme="minorHAnsi"/>
+        </w:rPr>
+        <w:t xml:space="preserve"> puissent se connecter sur la page « login » du projet</w:t>
       </w:r>
     </w:p>
     <w:p>
@@ -2958,7 +3433,21 @@
         <w:rPr>
           <w:rFonts w:cstheme="minorHAnsi"/>
         </w:rPr>
-        <w:t>Essayer de connecter le site Web avec la base de donné avec mon cousin Ali Alshweki (informaticien à l’université de Lausanne) (45 minutes)</w:t>
+        <w:t xml:space="preserve">Essayer de connecter le site Web avec la base de donné avec mon cousin Ali </w:t>
+      </w:r>
+      <w:proofErr w:type="spellStart"/>
+      <w:r>
+        <w:rPr>
+          <w:rFonts w:cstheme="minorHAnsi"/>
+        </w:rPr>
+        <w:t>Alshweki</w:t>
+      </w:r>
+      <w:proofErr w:type="spellEnd"/>
+      <w:r>
+        <w:rPr>
+          <w:rFonts w:cstheme="minorHAnsi"/>
+        </w:rPr>
+        <w:t xml:space="preserve"> (informaticien à l’université de Lausanne) (45 minutes)</w:t>
       </w:r>
     </w:p>
     <w:p>
@@ -3298,7 +3787,35 @@
         <w:rPr>
           <w:rFonts w:cstheme="minorHAnsi"/>
         </w:rPr>
-        <w:t xml:space="preserve">Changement de logo en png du site grâce à un ami Aurélien Kollbrunner </w:t>
+        <w:t xml:space="preserve">Changement de logo en </w:t>
+      </w:r>
+      <w:proofErr w:type="spellStart"/>
+      <w:r>
+        <w:rPr>
+          <w:rFonts w:cstheme="minorHAnsi"/>
+        </w:rPr>
+        <w:t>png</w:t>
+      </w:r>
+      <w:proofErr w:type="spellEnd"/>
+      <w:r>
+        <w:rPr>
+          <w:rFonts w:cstheme="minorHAnsi"/>
+        </w:rPr>
+        <w:t xml:space="preserve"> du site grâce à un ami Aurélien </w:t>
+      </w:r>
+      <w:proofErr w:type="spellStart"/>
+      <w:r>
+        <w:rPr>
+          <w:rFonts w:cstheme="minorHAnsi"/>
+        </w:rPr>
+        <w:t>Kollbrunner</w:t>
+      </w:r>
+      <w:proofErr w:type="spellEnd"/>
+      <w:r>
+        <w:rPr>
+          <w:rFonts w:cstheme="minorHAnsi"/>
+        </w:rPr>
+        <w:t xml:space="preserve"> </w:t>
       </w:r>
     </w:p>
     <w:p>
@@ -3316,7 +3833,21 @@
         <w:rPr>
           <w:rFonts w:cstheme="minorHAnsi"/>
         </w:rPr>
-        <w:t>Travailler sur le footer du site (contenu et désigne)</w:t>
+        <w:t xml:space="preserve">Travailler sur le </w:t>
+      </w:r>
+      <w:proofErr w:type="spellStart"/>
+      <w:r>
+        <w:rPr>
+          <w:rFonts w:cstheme="minorHAnsi"/>
+        </w:rPr>
+        <w:t>footer</w:t>
+      </w:r>
+      <w:proofErr w:type="spellEnd"/>
+      <w:r>
+        <w:rPr>
+          <w:rFonts w:cstheme="minorHAnsi"/>
+        </w:rPr>
+        <w:t xml:space="preserve"> du site (contenu et désigne)</w:t>
       </w:r>
     </w:p>
     <w:p>
@@ -3689,7 +4220,21 @@
         <w:rPr>
           <w:rFonts w:cstheme="minorHAnsi"/>
         </w:rPr>
-        <w:t>Installation de Synology Drive Client pour déposer les fichiers (15 minutes)</w:t>
+        <w:t xml:space="preserve">Installation de </w:t>
+      </w:r>
+      <w:proofErr w:type="spellStart"/>
+      <w:r>
+        <w:rPr>
+          <w:rFonts w:cstheme="minorHAnsi"/>
+        </w:rPr>
+        <w:t>Synology</w:t>
+      </w:r>
+      <w:proofErr w:type="spellEnd"/>
+      <w:r>
+        <w:rPr>
+          <w:rFonts w:cstheme="minorHAnsi"/>
+        </w:rPr>
+        <w:t xml:space="preserve"> Drive Client pour déposer les fichiers (15 minutes)</w:t>
       </w:r>
     </w:p>
     <w:p>
@@ -3725,7 +4270,21 @@
         <w:rPr>
           <w:rFonts w:cstheme="minorHAnsi"/>
         </w:rPr>
-        <w:t>Distribution des tâches à faire pour le footer, le header et la page login (10 Minutes)</w:t>
+        <w:t xml:space="preserve">Distribution des tâches à faire pour le </w:t>
+      </w:r>
+      <w:proofErr w:type="spellStart"/>
+      <w:r>
+        <w:rPr>
+          <w:rFonts w:cstheme="minorHAnsi"/>
+        </w:rPr>
+        <w:t>footer</w:t>
+      </w:r>
+      <w:proofErr w:type="spellEnd"/>
+      <w:r>
+        <w:rPr>
+          <w:rFonts w:cstheme="minorHAnsi"/>
+        </w:rPr>
+        <w:t>, le header et la page login (10 Minutes)</w:t>
       </w:r>
     </w:p>
     <w:p>
@@ -3743,7 +4302,21 @@
         <w:rPr>
           <w:rFonts w:cstheme="minorHAnsi"/>
         </w:rPr>
-        <w:t>Travailler sur le style (HTML + CSS) du header et la page page login (2 heures)</w:t>
+        <w:t xml:space="preserve">Travailler sur le style (HTML + CSS) du header et la page </w:t>
+      </w:r>
+      <w:proofErr w:type="spellStart"/>
+      <w:r>
+        <w:rPr>
+          <w:rFonts w:cstheme="minorHAnsi"/>
+        </w:rPr>
+        <w:t>page</w:t>
+      </w:r>
+      <w:proofErr w:type="spellEnd"/>
+      <w:r>
+        <w:rPr>
+          <w:rFonts w:cstheme="minorHAnsi"/>
+        </w:rPr>
+        <w:t xml:space="preserve"> login (2 heures)</w:t>
       </w:r>
     </w:p>
     <w:p>
@@ -3964,7 +4537,35 @@
         <w:rPr>
           <w:rFonts w:cstheme="minorHAnsi"/>
         </w:rPr>
-        <w:t xml:space="preserve"> connextion sur phpMyAdmin </w:t>
+        <w:t xml:space="preserve"> </w:t>
+      </w:r>
+      <w:proofErr w:type="spellStart"/>
+      <w:r>
+        <w:rPr>
+          <w:rFonts w:cstheme="minorHAnsi"/>
+        </w:rPr>
+        <w:t>connextion</w:t>
+      </w:r>
+      <w:proofErr w:type="spellEnd"/>
+      <w:r>
+        <w:rPr>
+          <w:rFonts w:cstheme="minorHAnsi"/>
+        </w:rPr>
+        <w:t xml:space="preserve"> sur </w:t>
+      </w:r>
+      <w:proofErr w:type="spellStart"/>
+      <w:r>
+        <w:rPr>
+          <w:rFonts w:cstheme="minorHAnsi"/>
+        </w:rPr>
+        <w:t>phpMyAdmin</w:t>
+      </w:r>
+      <w:proofErr w:type="spellEnd"/>
+      <w:r>
+        <w:rPr>
+          <w:rFonts w:cstheme="minorHAnsi"/>
+        </w:rPr>
+        <w:t xml:space="preserve"> </w:t>
       </w:r>
       <w:r>
         <w:rPr>
@@ -4018,7 +4619,21 @@
         <w:rPr>
           <w:rFonts w:cstheme="minorHAnsi"/>
         </w:rPr>
-        <w:t xml:space="preserve">Remplir la liste des départements pour les ajouter dans la table T_Departements </w:t>
+        <w:t xml:space="preserve">Remplir la liste des départements pour les ajouter dans la table </w:t>
+      </w:r>
+      <w:proofErr w:type="spellStart"/>
+      <w:r>
+        <w:rPr>
+          <w:rFonts w:cstheme="minorHAnsi"/>
+        </w:rPr>
+        <w:t>T_Departements</w:t>
+      </w:r>
+      <w:proofErr w:type="spellEnd"/>
+      <w:r>
+        <w:rPr>
+          <w:rFonts w:cstheme="minorHAnsi"/>
+        </w:rPr>
+        <w:t xml:space="preserve"> </w:t>
       </w:r>
       <w:r>
         <w:rPr>
@@ -4433,7 +5048,35 @@
         <w:rPr>
           <w:rFonts w:cstheme="minorHAnsi"/>
         </w:rPr>
-        <w:t>Demande de point de vue sur le MCD et le MLD de la part d’une amie Aurelien Kollbrunner (15 minutes)</w:t>
+        <w:t xml:space="preserve">Demande de point de vue sur le MCD et le MLD de la part d’une amie </w:t>
+      </w:r>
+      <w:proofErr w:type="spellStart"/>
+      <w:r>
+        <w:rPr>
+          <w:rFonts w:cstheme="minorHAnsi"/>
+        </w:rPr>
+        <w:t>Aurelien</w:t>
+      </w:r>
+      <w:proofErr w:type="spellEnd"/>
+      <w:r>
+        <w:rPr>
+          <w:rFonts w:cstheme="minorHAnsi"/>
+        </w:rPr>
+        <w:t xml:space="preserve"> </w:t>
+      </w:r>
+      <w:proofErr w:type="spellStart"/>
+      <w:r>
+        <w:rPr>
+          <w:rFonts w:cstheme="minorHAnsi"/>
+        </w:rPr>
+        <w:t>Kollbrunner</w:t>
+      </w:r>
+      <w:proofErr w:type="spellEnd"/>
+      <w:r>
+        <w:rPr>
+          <w:rFonts w:cstheme="minorHAnsi"/>
+        </w:rPr>
+        <w:t xml:space="preserve"> (15 minutes)</w:t>
       </w:r>
     </w:p>
     <w:p>
@@ -4606,8 +5249,16 @@
         <w:rPr>
           <w:rFonts w:cstheme="minorHAnsi"/>
         </w:rPr>
-        <w:t>Création du nom du site : MP.Tickets</w:t>
-      </w:r>
+        <w:t>Création du nom du site : </w:t>
+      </w:r>
+      <w:proofErr w:type="spellStart"/>
+      <w:r>
+        <w:rPr>
+          <w:rFonts w:cstheme="minorHAnsi"/>
+        </w:rPr>
+        <w:t>MP.Tickets</w:t>
+      </w:r>
+      <w:proofErr w:type="spellEnd"/>
     </w:p>
     <w:p>
       <w:pPr>
@@ -4624,15 +5275,57 @@
         <w:rPr>
           <w:rFonts w:cstheme="minorHAnsi"/>
         </w:rPr>
-        <w:t xml:space="preserve">Création du logo du site : MP.Tickets avec l’aide d’un ami </w:t>
-      </w:r>
+        <w:t>Création du logo du site : </w:t>
+      </w:r>
+      <w:proofErr w:type="spellStart"/>
+      <w:r>
+        <w:rPr>
+          <w:rFonts w:cstheme="minorHAnsi"/>
+        </w:rPr>
+        <w:t>MP.Tickets</w:t>
+      </w:r>
+      <w:proofErr w:type="spellEnd"/>
+      <w:r>
+        <w:rPr>
+          <w:rFonts w:cstheme="minorHAnsi"/>
+        </w:rPr>
+        <w:t xml:space="preserve"> avec l’aide d’un ami </w:t>
+      </w:r>
+      <w:proofErr w:type="spellStart"/>
       <w:r>
         <w:rPr>
           <w:rFonts w:cstheme="minorHAnsi"/>
           <w:i/>
           <w:iCs/>
         </w:rPr>
-        <w:t xml:space="preserve">Aurelien Kollbruner </w:t>
+        <w:t>Aurelien</w:t>
+      </w:r>
+      <w:proofErr w:type="spellEnd"/>
+      <w:r>
+        <w:rPr>
+          <w:rFonts w:cstheme="minorHAnsi"/>
+          <w:i/>
+          <w:iCs/>
+        </w:rPr>
+        <w:t xml:space="preserve"> </w:t>
+      </w:r>
+      <w:proofErr w:type="spellStart"/>
+      <w:r>
+        <w:rPr>
+          <w:rFonts w:cstheme="minorHAnsi"/>
+          <w:i/>
+          <w:iCs/>
+        </w:rPr>
+        <w:t>Kollbruner</w:t>
+      </w:r>
+      <w:proofErr w:type="spellEnd"/>
+      <w:r>
+        <w:rPr>
+          <w:rFonts w:cstheme="minorHAnsi"/>
+          <w:i/>
+          <w:iCs/>
+        </w:rPr>
+        <w:t xml:space="preserve"> </w:t>
       </w:r>
     </w:p>
     <w:p>
@@ -5287,8 +5980,13 @@
       <w:t xml:space="preserve">Group 6 – </w:t>
     </w:r>
     <w:r>
-      <w:t>Système Ticketing</w:t>
+      <w:t xml:space="preserve">Système </w:t>
     </w:r>
+    <w:proofErr w:type="spellStart"/>
+    <w:r>
+      <w:t>Ticketing</w:t>
+    </w:r>
+    <w:proofErr w:type="spellEnd"/>
   </w:p>
 </w:hdr>
 </file>
@@ -5861,6 +6559,119 @@
     </w:lvl>
   </w:abstractNum>
   <w:abstractNum w:abstractNumId="5" w15:restartNumberingAfterBreak="0">
+    <w:nsid w:val="18693AF8"/>
+    <w:multiLevelType w:val="hybridMultilevel"/>
+    <w:tmpl w:val="D750A92E"/>
+    <w:lvl w:ilvl="0" w:tplc="100C0001">
+      <w:start w:val="1"/>
+      <w:numFmt w:val="bullet"/>
+      <w:lvlText w:val=""/>
+      <w:lvlJc w:val="left"/>
+      <w:pPr>
+        <w:ind w:left="2137" w:hanging="360"/>
+      </w:pPr>
+      <w:rPr>
+        <w:rFonts w:ascii="Symbol" w:hAnsi="Symbol" w:hint="default"/>
+      </w:rPr>
+    </w:lvl>
+    <w:lvl w:ilvl="1" w:tplc="100C0003" w:tentative="1">
+      <w:start w:val="1"/>
+      <w:numFmt w:val="bullet"/>
+      <w:lvlText w:val="o"/>
+      <w:lvlJc w:val="left"/>
+      <w:pPr>
+        <w:ind w:left="2857" w:hanging="360"/>
+      </w:pPr>
+      <w:rPr>
+        <w:rFonts w:ascii="Courier New" w:hAnsi="Courier New" w:cs="Courier New" w:hint="default"/>
+      </w:rPr>
+    </w:lvl>
+    <w:lvl w:ilvl="2" w:tplc="100C0005" w:tentative="1">
+      <w:start w:val="1"/>
+      <w:numFmt w:val="bullet"/>
+      <w:lvlText w:val=""/>
+      <w:lvlJc w:val="left"/>
+      <w:pPr>
+        <w:ind w:left="3577" w:hanging="360"/>
+      </w:pPr>
+      <w:rPr>
+        <w:rFonts w:ascii="Wingdings" w:hAnsi="Wingdings" w:hint="default"/>
+      </w:rPr>
+    </w:lvl>
+    <w:lvl w:ilvl="3" w:tplc="100C0001" w:tentative="1">
+      <w:start w:val="1"/>
+      <w:numFmt w:val="bullet"/>
+      <w:lvlText w:val=""/>
+      <w:lvlJc w:val="left"/>
+      <w:pPr>
+        <w:ind w:left="4297" w:hanging="360"/>
+      </w:pPr>
+      <w:rPr>
+        <w:rFonts w:ascii="Symbol" w:hAnsi="Symbol" w:hint="default"/>
+      </w:rPr>
+    </w:lvl>
+    <w:lvl w:ilvl="4" w:tplc="100C0003" w:tentative="1">
+      <w:start w:val="1"/>
+      <w:numFmt w:val="bullet"/>
+      <w:lvlText w:val="o"/>
+      <w:lvlJc w:val="left"/>
+      <w:pPr>
+        <w:ind w:left="5017" w:hanging="360"/>
+      </w:pPr>
+      <w:rPr>
+        <w:rFonts w:ascii="Courier New" w:hAnsi="Courier New" w:cs="Courier New" w:hint="default"/>
+      </w:rPr>
+    </w:lvl>
+    <w:lvl w:ilvl="5" w:tplc="100C0005" w:tentative="1">
+      <w:start w:val="1"/>
+      <w:numFmt w:val="bullet"/>
+      <w:lvlText w:val=""/>
+      <w:lvlJc w:val="left"/>
+      <w:pPr>
+        <w:ind w:left="5737" w:hanging="360"/>
+      </w:pPr>
+      <w:rPr>
+        <w:rFonts w:ascii="Wingdings" w:hAnsi="Wingdings" w:hint="default"/>
+      </w:rPr>
+    </w:lvl>
+    <w:lvl w:ilvl="6" w:tplc="100C0001" w:tentative="1">
+      <w:start w:val="1"/>
+      <w:numFmt w:val="bullet"/>
+      <w:lvlText w:val=""/>
+      <w:lvlJc w:val="left"/>
+      <w:pPr>
+        <w:ind w:left="6457" w:hanging="360"/>
+      </w:pPr>
+      <w:rPr>
+        <w:rFonts w:ascii="Symbol" w:hAnsi="Symbol" w:hint="default"/>
+      </w:rPr>
+    </w:lvl>
+    <w:lvl w:ilvl="7" w:tplc="100C0003" w:tentative="1">
+      <w:start w:val="1"/>
+      <w:numFmt w:val="bullet"/>
+      <w:lvlText w:val="o"/>
+      <w:lvlJc w:val="left"/>
+      <w:pPr>
+        <w:ind w:left="7177" w:hanging="360"/>
+      </w:pPr>
+      <w:rPr>
+        <w:rFonts w:ascii="Courier New" w:hAnsi="Courier New" w:cs="Courier New" w:hint="default"/>
+      </w:rPr>
+    </w:lvl>
+    <w:lvl w:ilvl="8" w:tplc="100C0005" w:tentative="1">
+      <w:start w:val="1"/>
+      <w:numFmt w:val="bullet"/>
+      <w:lvlText w:val=""/>
+      <w:lvlJc w:val="left"/>
+      <w:pPr>
+        <w:ind w:left="7897" w:hanging="360"/>
+      </w:pPr>
+      <w:rPr>
+        <w:rFonts w:ascii="Wingdings" w:hAnsi="Wingdings" w:hint="default"/>
+      </w:rPr>
+    </w:lvl>
+  </w:abstractNum>
+  <w:abstractNum w:abstractNumId="6" w15:restartNumberingAfterBreak="0">
     <w:nsid w:val="21027B2A"/>
     <w:multiLevelType w:val="hybridMultilevel"/>
     <w:tmpl w:val="A7DAEB88"/>
@@ -5973,7 +6784,7 @@
       </w:rPr>
     </w:lvl>
   </w:abstractNum>
-  <w:abstractNum w:abstractNumId="6" w15:restartNumberingAfterBreak="0">
+  <w:abstractNum w:abstractNumId="7" w15:restartNumberingAfterBreak="0">
     <w:nsid w:val="220C5F75"/>
     <w:multiLevelType w:val="hybridMultilevel"/>
     <w:tmpl w:val="C9C0837E"/>
@@ -6086,7 +6897,7 @@
       </w:rPr>
     </w:lvl>
   </w:abstractNum>
-  <w:abstractNum w:abstractNumId="7" w15:restartNumberingAfterBreak="0">
+  <w:abstractNum w:abstractNumId="8" w15:restartNumberingAfterBreak="0">
     <w:nsid w:val="273F5AF8"/>
     <w:multiLevelType w:val="hybridMultilevel"/>
     <w:tmpl w:val="5E80D7E8"/>
@@ -6199,7 +7010,7 @@
       </w:rPr>
     </w:lvl>
   </w:abstractNum>
-  <w:abstractNum w:abstractNumId="8" w15:restartNumberingAfterBreak="0">
+  <w:abstractNum w:abstractNumId="9" w15:restartNumberingAfterBreak="0">
     <w:nsid w:val="27603726"/>
     <w:multiLevelType w:val="hybridMultilevel"/>
     <w:tmpl w:val="7D3CDB82"/>
@@ -6312,7 +7123,7 @@
       </w:rPr>
     </w:lvl>
   </w:abstractNum>
-  <w:abstractNum w:abstractNumId="9" w15:restartNumberingAfterBreak="0">
+  <w:abstractNum w:abstractNumId="10" w15:restartNumberingAfterBreak="0">
     <w:nsid w:val="2A13680F"/>
     <w:multiLevelType w:val="hybridMultilevel"/>
     <w:tmpl w:val="30546B54"/>
@@ -6425,7 +7236,7 @@
       </w:rPr>
     </w:lvl>
   </w:abstractNum>
-  <w:abstractNum w:abstractNumId="10" w15:restartNumberingAfterBreak="0">
+  <w:abstractNum w:abstractNumId="11" w15:restartNumberingAfterBreak="0">
     <w:nsid w:val="3052737D"/>
     <w:multiLevelType w:val="hybridMultilevel"/>
     <w:tmpl w:val="3646A2C0"/>
@@ -6538,7 +7349,7 @@
       </w:rPr>
     </w:lvl>
   </w:abstractNum>
-  <w:abstractNum w:abstractNumId="11" w15:restartNumberingAfterBreak="0">
+  <w:abstractNum w:abstractNumId="12" w15:restartNumberingAfterBreak="0">
     <w:nsid w:val="310250F0"/>
     <w:multiLevelType w:val="hybridMultilevel"/>
     <w:tmpl w:val="941ECEFE"/>
@@ -6651,7 +7462,7 @@
       </w:rPr>
     </w:lvl>
   </w:abstractNum>
-  <w:abstractNum w:abstractNumId="12" w15:restartNumberingAfterBreak="0">
+  <w:abstractNum w:abstractNumId="13" w15:restartNumberingAfterBreak="0">
     <w:nsid w:val="353B5F0D"/>
     <w:multiLevelType w:val="hybridMultilevel"/>
     <w:tmpl w:val="E6DC4DE6"/>
@@ -6764,7 +7575,7 @@
       </w:rPr>
     </w:lvl>
   </w:abstractNum>
-  <w:abstractNum w:abstractNumId="13" w15:restartNumberingAfterBreak="0">
+  <w:abstractNum w:abstractNumId="14" w15:restartNumberingAfterBreak="0">
     <w:nsid w:val="3A3F333A"/>
     <w:multiLevelType w:val="hybridMultilevel"/>
     <w:tmpl w:val="CE9E0D54"/>
@@ -6877,7 +7688,7 @@
       </w:rPr>
     </w:lvl>
   </w:abstractNum>
-  <w:abstractNum w:abstractNumId="14" w15:restartNumberingAfterBreak="0">
+  <w:abstractNum w:abstractNumId="15" w15:restartNumberingAfterBreak="0">
     <w:nsid w:val="3BA97C4C"/>
     <w:multiLevelType w:val="hybridMultilevel"/>
     <w:tmpl w:val="85102B4A"/>
@@ -6990,7 +7801,7 @@
       </w:rPr>
     </w:lvl>
   </w:abstractNum>
-  <w:abstractNum w:abstractNumId="15" w15:restartNumberingAfterBreak="0">
+  <w:abstractNum w:abstractNumId="16" w15:restartNumberingAfterBreak="0">
     <w:nsid w:val="46306E0E"/>
     <w:multiLevelType w:val="hybridMultilevel"/>
     <w:tmpl w:val="B3F694E8"/>
@@ -7103,7 +7914,7 @@
       </w:rPr>
     </w:lvl>
   </w:abstractNum>
-  <w:abstractNum w:abstractNumId="16" w15:restartNumberingAfterBreak="0">
+  <w:abstractNum w:abstractNumId="17" w15:restartNumberingAfterBreak="0">
     <w:nsid w:val="4EBF46A1"/>
     <w:multiLevelType w:val="hybridMultilevel"/>
     <w:tmpl w:val="13E80A06"/>
@@ -7216,7 +8027,7 @@
       </w:rPr>
     </w:lvl>
   </w:abstractNum>
-  <w:abstractNum w:abstractNumId="17" w15:restartNumberingAfterBreak="0">
+  <w:abstractNum w:abstractNumId="18" w15:restartNumberingAfterBreak="0">
     <w:nsid w:val="53260D2E"/>
     <w:multiLevelType w:val="hybridMultilevel"/>
     <w:tmpl w:val="AFAAB308"/>
@@ -7329,7 +8140,7 @@
       </w:rPr>
     </w:lvl>
   </w:abstractNum>
-  <w:abstractNum w:abstractNumId="18" w15:restartNumberingAfterBreak="0">
+  <w:abstractNum w:abstractNumId="19" w15:restartNumberingAfterBreak="0">
     <w:nsid w:val="57800DF0"/>
     <w:multiLevelType w:val="hybridMultilevel"/>
     <w:tmpl w:val="AEC09F80"/>
@@ -7442,7 +8253,7 @@
       </w:rPr>
     </w:lvl>
   </w:abstractNum>
-  <w:abstractNum w:abstractNumId="19" w15:restartNumberingAfterBreak="0">
+  <w:abstractNum w:abstractNumId="20" w15:restartNumberingAfterBreak="0">
     <w:nsid w:val="593B63EC"/>
     <w:multiLevelType w:val="hybridMultilevel"/>
     <w:tmpl w:val="304E84C6"/>
@@ -7555,7 +8366,7 @@
       </w:rPr>
     </w:lvl>
   </w:abstractNum>
-  <w:abstractNum w:abstractNumId="20" w15:restartNumberingAfterBreak="0">
+  <w:abstractNum w:abstractNumId="21" w15:restartNumberingAfterBreak="0">
     <w:nsid w:val="5A7E5D6E"/>
     <w:multiLevelType w:val="hybridMultilevel"/>
     <w:tmpl w:val="24EA9DB4"/>
@@ -7668,7 +8479,7 @@
       </w:rPr>
     </w:lvl>
   </w:abstractNum>
-  <w:abstractNum w:abstractNumId="21" w15:restartNumberingAfterBreak="0">
+  <w:abstractNum w:abstractNumId="22" w15:restartNumberingAfterBreak="0">
     <w:nsid w:val="5E4A7C85"/>
     <w:multiLevelType w:val="hybridMultilevel"/>
     <w:tmpl w:val="91B66C48"/>
@@ -7781,7 +8592,7 @@
       </w:rPr>
     </w:lvl>
   </w:abstractNum>
-  <w:abstractNum w:abstractNumId="22" w15:restartNumberingAfterBreak="0">
+  <w:abstractNum w:abstractNumId="23" w15:restartNumberingAfterBreak="0">
     <w:nsid w:val="66454260"/>
     <w:multiLevelType w:val="hybridMultilevel"/>
     <w:tmpl w:val="57D60E46"/>
@@ -7894,7 +8705,7 @@
       </w:rPr>
     </w:lvl>
   </w:abstractNum>
-  <w:abstractNum w:abstractNumId="23" w15:restartNumberingAfterBreak="0">
+  <w:abstractNum w:abstractNumId="24" w15:restartNumberingAfterBreak="0">
     <w:nsid w:val="6B043C0B"/>
     <w:multiLevelType w:val="hybridMultilevel"/>
     <w:tmpl w:val="40B26EC2"/>
@@ -8007,7 +8818,7 @@
       </w:rPr>
     </w:lvl>
   </w:abstractNum>
-  <w:abstractNum w:abstractNumId="24" w15:restartNumberingAfterBreak="0">
+  <w:abstractNum w:abstractNumId="25" w15:restartNumberingAfterBreak="0">
     <w:nsid w:val="6EA74CBF"/>
     <w:multiLevelType w:val="hybridMultilevel"/>
     <w:tmpl w:val="ACA81E22"/>
@@ -8120,7 +8931,7 @@
       </w:rPr>
     </w:lvl>
   </w:abstractNum>
-  <w:abstractNum w:abstractNumId="25" w15:restartNumberingAfterBreak="0">
+  <w:abstractNum w:abstractNumId="26" w15:restartNumberingAfterBreak="0">
     <w:nsid w:val="7734497E"/>
     <w:multiLevelType w:val="hybridMultilevel"/>
     <w:tmpl w:val="7A00CCA2"/>
@@ -8234,70 +9045,70 @@
     </w:lvl>
   </w:abstractNum>
   <w:num w:numId="1">
-    <w:abstractNumId w:val="23"/>
+    <w:abstractNumId w:val="24"/>
   </w:num>
   <w:num w:numId="2">
+    <w:abstractNumId w:val="14"/>
+  </w:num>
+  <w:num w:numId="3">
+    <w:abstractNumId w:val="26"/>
+  </w:num>
+  <w:num w:numId="4">
+    <w:abstractNumId w:val="17"/>
+  </w:num>
+  <w:num w:numId="5">
+    <w:abstractNumId w:val="20"/>
+  </w:num>
+  <w:num w:numId="6">
+    <w:abstractNumId w:val="11"/>
+  </w:num>
+  <w:num w:numId="7">
     <w:abstractNumId w:val="13"/>
   </w:num>
-  <w:num w:numId="3">
-    <w:abstractNumId w:val="25"/>
+  <w:num w:numId="8">
+    <w:abstractNumId w:val="22"/>
   </w:num>
-  <w:num w:numId="4">
-    <w:abstractNumId w:val="16"/>
-  </w:num>
-  <w:num w:numId="5">
-    <w:abstractNumId w:val="19"/>
-  </w:num>
-  <w:num w:numId="6">
+  <w:num w:numId="9">
     <w:abstractNumId w:val="10"/>
   </w:num>
-  <w:num w:numId="7">
+  <w:num w:numId="10">
     <w:abstractNumId w:val="12"/>
   </w:num>
-  <w:num w:numId="8">
-    <w:abstractNumId w:val="21"/>
-  </w:num>
-  <w:num w:numId="9">
-    <w:abstractNumId w:val="9"/>
-  </w:num>
-  <w:num w:numId="10">
-    <w:abstractNumId w:val="11"/>
-  </w:num>
   <w:num w:numId="11">
-    <w:abstractNumId w:val="22"/>
+    <w:abstractNumId w:val="23"/>
   </w:num>
   <w:num w:numId="12">
     <w:abstractNumId w:val="4"/>
   </w:num>
   <w:num w:numId="13">
-    <w:abstractNumId w:val="15"/>
+    <w:abstractNumId w:val="16"/>
   </w:num>
   <w:num w:numId="14">
-    <w:abstractNumId w:val="17"/>
+    <w:abstractNumId w:val="18"/>
   </w:num>
   <w:num w:numId="15">
-    <w:abstractNumId w:val="6"/>
+    <w:abstractNumId w:val="7"/>
   </w:num>
   <w:num w:numId="16">
-    <w:abstractNumId w:val="18"/>
+    <w:abstractNumId w:val="19"/>
   </w:num>
   <w:num w:numId="17">
-    <w:abstractNumId w:val="8"/>
+    <w:abstractNumId w:val="9"/>
   </w:num>
   <w:num w:numId="18">
-    <w:abstractNumId w:val="14"/>
+    <w:abstractNumId w:val="15"/>
   </w:num>
   <w:num w:numId="19">
     <w:abstractNumId w:val="3"/>
   </w:num>
   <w:num w:numId="20">
-    <w:abstractNumId w:val="20"/>
+    <w:abstractNumId w:val="21"/>
   </w:num>
   <w:num w:numId="21">
-    <w:abstractNumId w:val="5"/>
+    <w:abstractNumId w:val="6"/>
   </w:num>
   <w:num w:numId="22">
-    <w:abstractNumId w:val="7"/>
+    <w:abstractNumId w:val="8"/>
   </w:num>
   <w:num w:numId="23">
     <w:abstractNumId w:val="2"/>
@@ -8309,7 +9120,10 @@
     <w:abstractNumId w:val="0"/>
   </w:num>
   <w:num w:numId="26">
-    <w:abstractNumId w:val="24"/>
+    <w:abstractNumId w:val="25"/>
+  </w:num>
+  <w:num w:numId="27">
+    <w:abstractNumId w:val="5"/>
   </w:num>
 </w:numbering>
 </file>

</xml_diff>

<commit_message>
update Jourbal et rapport
</commit_message>
<xml_diff>
--- a/Deposer par Moodle/Semaine 13/Journal-Osama.docx
+++ b/Deposer par Moodle/Semaine 13/Journal-Osama.docx
@@ -70,98 +70,172 @@
       <w:proofErr w:type="spellEnd"/>
     </w:p>
     <w:p>
+      <w:r>
+        <w:t xml:space="preserve">Ajouter les nouveaux titres dans le rapport </w:t>
+      </w:r>
+    </w:p>
+    <w:p>
+      <w:pPr>
+        <w:pStyle w:val="Paragraphedeliste"/>
+        <w:numPr>
+          <w:ilvl w:val="0"/>
+          <w:numId w:val="27"/>
+        </w:numPr>
+      </w:pPr>
+      <w:r>
+        <w:t>SQL</w:t>
+      </w:r>
+    </w:p>
+    <w:p>
+      <w:pPr>
+        <w:pStyle w:val="Paragraphedeliste"/>
+        <w:numPr>
+          <w:ilvl w:val="0"/>
+          <w:numId w:val="27"/>
+        </w:numPr>
+      </w:pPr>
+      <w:r>
+        <w:t>HTML</w:t>
+      </w:r>
+    </w:p>
+    <w:p>
+      <w:pPr>
+        <w:pStyle w:val="Paragraphedeliste"/>
+        <w:numPr>
+          <w:ilvl w:val="0"/>
+          <w:numId w:val="27"/>
+        </w:numPr>
+      </w:pPr>
+      <w:r>
+        <w:t>CSS</w:t>
+      </w:r>
+    </w:p>
+    <w:p>
+      <w:pPr>
+        <w:pStyle w:val="Paragraphedeliste"/>
+        <w:numPr>
+          <w:ilvl w:val="0"/>
+          <w:numId w:val="27"/>
+        </w:numPr>
+      </w:pPr>
+      <w:r>
+        <w:t>PHP</w:t>
+      </w:r>
+    </w:p>
+    <w:p>
+      <w:pPr>
+        <w:pStyle w:val="Paragraphedeliste"/>
+        <w:numPr>
+          <w:ilvl w:val="0"/>
+          <w:numId w:val="27"/>
+        </w:numPr>
+      </w:pPr>
+      <w:r>
+        <w:t>Fichiers de sources</w:t>
+      </w:r>
+    </w:p>
+    <w:p>
+      <w:pPr>
+        <w:pStyle w:val="Titre2"/>
+        <w:rPr>
+          <w:rFonts w:asciiTheme="minorHAnsi" w:hAnsiTheme="minorHAnsi" w:cstheme="minorHAnsi"/>
+        </w:rPr>
+      </w:pPr>
+      <w:r>
+        <w:rPr>
+          <w:rFonts w:asciiTheme="minorHAnsi" w:hAnsiTheme="minorHAnsi" w:cstheme="minorHAnsi"/>
+        </w:rPr>
+        <w:t>Mercredi</w:t>
+      </w:r>
+    </w:p>
+    <w:p>
+      <w:pPr>
+        <w:pStyle w:val="Titre2"/>
+        <w:rPr>
+          <w:rFonts w:asciiTheme="minorHAnsi" w:hAnsiTheme="minorHAnsi" w:cstheme="minorHAnsi"/>
+        </w:rPr>
+      </w:pPr>
+      <w:r>
+        <w:rPr>
+          <w:rFonts w:asciiTheme="minorHAnsi" w:hAnsiTheme="minorHAnsi" w:cstheme="minorHAnsi"/>
+        </w:rPr>
+        <w:t xml:space="preserve">Jeudi </w:t>
+      </w:r>
+    </w:p>
+    <w:p>
+      <w:r>
+        <w:t>Meeting sur Skype4Business avec Dylan concernant le projet</w:t>
+      </w:r>
+    </w:p>
+    <w:p>
+      <w:pPr>
+        <w:rPr>
+          <w:rFonts w:cstheme="minorHAnsi"/>
+        </w:rPr>
+      </w:pPr>
+      <w:r>
+        <w:rPr>
+          <w:rFonts w:cstheme="minorHAnsi"/>
+        </w:rPr>
+        <w:t xml:space="preserve">Travailler sur le rapport parti : </w:t>
+      </w:r>
+      <w:r>
+        <w:rPr>
+          <w:rFonts w:cstheme="minorHAnsi"/>
+        </w:rPr>
+        <w:t>(30 Minutes)</w:t>
+      </w:r>
       <w:bookmarkStart w:id="0" w:name="_GoBack"/>
       <w:bookmarkEnd w:id="0"/>
-      <w:r>
-        <w:t xml:space="preserve">Ajouter les nouveaux titres dans le rapport </w:t>
-      </w:r>
-    </w:p>
-    <w:p>
-      <w:pPr>
-        <w:pStyle w:val="Paragraphedeliste"/>
-        <w:numPr>
-          <w:ilvl w:val="0"/>
-          <w:numId w:val="27"/>
-        </w:numPr>
-      </w:pPr>
-      <w:r>
-        <w:t>SQL</w:t>
-      </w:r>
-    </w:p>
-    <w:p>
-      <w:pPr>
-        <w:pStyle w:val="Paragraphedeliste"/>
-        <w:numPr>
-          <w:ilvl w:val="0"/>
-          <w:numId w:val="27"/>
-        </w:numPr>
-      </w:pPr>
-      <w:r>
-        <w:t>HTML</w:t>
-      </w:r>
-    </w:p>
-    <w:p>
-      <w:pPr>
-        <w:pStyle w:val="Paragraphedeliste"/>
-        <w:numPr>
-          <w:ilvl w:val="0"/>
-          <w:numId w:val="27"/>
-        </w:numPr>
-      </w:pPr>
-      <w:r>
-        <w:t>CSS</w:t>
-      </w:r>
-    </w:p>
-    <w:p>
-      <w:pPr>
-        <w:pStyle w:val="Paragraphedeliste"/>
-        <w:numPr>
-          <w:ilvl w:val="0"/>
-          <w:numId w:val="27"/>
-        </w:numPr>
-      </w:pPr>
-      <w:r>
-        <w:t>PHP</w:t>
-      </w:r>
-    </w:p>
-    <w:p>
-      <w:pPr>
-        <w:pStyle w:val="Paragraphedeliste"/>
-        <w:numPr>
-          <w:ilvl w:val="0"/>
-          <w:numId w:val="27"/>
-        </w:numPr>
-      </w:pPr>
-      <w:r>
-        <w:t>Fichiers de sources</w:t>
-      </w:r>
-    </w:p>
-    <w:p>
-      <w:pPr>
-        <w:pStyle w:val="Titre2"/>
-        <w:rPr>
-          <w:rFonts w:asciiTheme="minorHAnsi" w:hAnsiTheme="minorHAnsi" w:cstheme="minorHAnsi"/>
-        </w:rPr>
-      </w:pPr>
-      <w:r>
-        <w:rPr>
-          <w:rFonts w:asciiTheme="minorHAnsi" w:hAnsiTheme="minorHAnsi" w:cstheme="minorHAnsi"/>
-        </w:rPr>
-        <w:t>Mercredi</w:t>
-      </w:r>
-    </w:p>
-    <w:p>
-      <w:pPr>
-        <w:pStyle w:val="Titre2"/>
-        <w:rPr>
-          <w:rFonts w:asciiTheme="minorHAnsi" w:hAnsiTheme="minorHAnsi" w:cstheme="minorHAnsi"/>
-        </w:rPr>
-      </w:pPr>
-      <w:r>
-        <w:rPr>
-          <w:rFonts w:asciiTheme="minorHAnsi" w:hAnsiTheme="minorHAnsi" w:cstheme="minorHAnsi"/>
-        </w:rPr>
-        <w:t xml:space="preserve">Jeudi </w:t>
+    </w:p>
+    <w:p>
+      <w:pPr>
+        <w:pStyle w:val="Paragraphedeliste"/>
+        <w:numPr>
+          <w:ilvl w:val="0"/>
+          <w:numId w:val="26"/>
+        </w:numPr>
+        <w:rPr>
+          <w:rFonts w:cstheme="minorHAnsi"/>
+        </w:rPr>
+      </w:pPr>
+      <w:r>
+        <w:rPr>
+          <w:rFonts w:cstheme="minorHAnsi"/>
+        </w:rPr>
+        <w:t xml:space="preserve">Partie </w:t>
+      </w:r>
+      <w:r>
+        <w:rPr>
+          <w:rFonts w:cstheme="minorHAnsi"/>
+        </w:rPr>
+        <w:t>Problèmes rencontrés</w:t>
+      </w:r>
+      <w:r>
+        <w:rPr>
+          <w:rFonts w:cstheme="minorHAnsi"/>
+        </w:rPr>
+        <w:t xml:space="preserve"> – </w:t>
+      </w:r>
+      <w:proofErr w:type="spellStart"/>
+      <w:r>
+        <w:rPr>
+          <w:rFonts w:cstheme="minorHAnsi"/>
+        </w:rPr>
+        <w:t>GitHub</w:t>
+      </w:r>
+      <w:proofErr w:type="spellEnd"/>
+      <w:r>
+        <w:rPr>
+          <w:rFonts w:cstheme="minorHAnsi"/>
+        </w:rPr>
+        <w:t xml:space="preserve"> </w:t>
+      </w:r>
+      <w:r>
+        <w:rPr>
+          <w:rFonts w:cstheme="minorHAnsi"/>
+        </w:rPr>
+        <w:t xml:space="preserve"> problème - 2020-04-23 13:20 </w:t>
       </w:r>
     </w:p>
     <w:p>
@@ -6672,6 +6746,119 @@
     </w:lvl>
   </w:abstractNum>
   <w:abstractNum w:abstractNumId="6" w15:restartNumberingAfterBreak="0">
+    <w:nsid w:val="20DA7D78"/>
+    <w:multiLevelType w:val="hybridMultilevel"/>
+    <w:tmpl w:val="68BC4CD0"/>
+    <w:lvl w:ilvl="0" w:tplc="100C0001">
+      <w:start w:val="1"/>
+      <w:numFmt w:val="bullet"/>
+      <w:lvlText w:val=""/>
+      <w:lvlJc w:val="left"/>
+      <w:pPr>
+        <w:ind w:left="2138" w:hanging="360"/>
+      </w:pPr>
+      <w:rPr>
+        <w:rFonts w:ascii="Symbol" w:hAnsi="Symbol" w:hint="default"/>
+      </w:rPr>
+    </w:lvl>
+    <w:lvl w:ilvl="1" w:tplc="100C0003" w:tentative="1">
+      <w:start w:val="1"/>
+      <w:numFmt w:val="bullet"/>
+      <w:lvlText w:val="o"/>
+      <w:lvlJc w:val="left"/>
+      <w:pPr>
+        <w:ind w:left="2858" w:hanging="360"/>
+      </w:pPr>
+      <w:rPr>
+        <w:rFonts w:ascii="Courier New" w:hAnsi="Courier New" w:cs="Courier New" w:hint="default"/>
+      </w:rPr>
+    </w:lvl>
+    <w:lvl w:ilvl="2" w:tplc="100C0005" w:tentative="1">
+      <w:start w:val="1"/>
+      <w:numFmt w:val="bullet"/>
+      <w:lvlText w:val=""/>
+      <w:lvlJc w:val="left"/>
+      <w:pPr>
+        <w:ind w:left="3578" w:hanging="360"/>
+      </w:pPr>
+      <w:rPr>
+        <w:rFonts w:ascii="Wingdings" w:hAnsi="Wingdings" w:hint="default"/>
+      </w:rPr>
+    </w:lvl>
+    <w:lvl w:ilvl="3" w:tplc="100C0001" w:tentative="1">
+      <w:start w:val="1"/>
+      <w:numFmt w:val="bullet"/>
+      <w:lvlText w:val=""/>
+      <w:lvlJc w:val="left"/>
+      <w:pPr>
+        <w:ind w:left="4298" w:hanging="360"/>
+      </w:pPr>
+      <w:rPr>
+        <w:rFonts w:ascii="Symbol" w:hAnsi="Symbol" w:hint="default"/>
+      </w:rPr>
+    </w:lvl>
+    <w:lvl w:ilvl="4" w:tplc="100C0003" w:tentative="1">
+      <w:start w:val="1"/>
+      <w:numFmt w:val="bullet"/>
+      <w:lvlText w:val="o"/>
+      <w:lvlJc w:val="left"/>
+      <w:pPr>
+        <w:ind w:left="5018" w:hanging="360"/>
+      </w:pPr>
+      <w:rPr>
+        <w:rFonts w:ascii="Courier New" w:hAnsi="Courier New" w:cs="Courier New" w:hint="default"/>
+      </w:rPr>
+    </w:lvl>
+    <w:lvl w:ilvl="5" w:tplc="100C0005" w:tentative="1">
+      <w:start w:val="1"/>
+      <w:numFmt w:val="bullet"/>
+      <w:lvlText w:val=""/>
+      <w:lvlJc w:val="left"/>
+      <w:pPr>
+        <w:ind w:left="5738" w:hanging="360"/>
+      </w:pPr>
+      <w:rPr>
+        <w:rFonts w:ascii="Wingdings" w:hAnsi="Wingdings" w:hint="default"/>
+      </w:rPr>
+    </w:lvl>
+    <w:lvl w:ilvl="6" w:tplc="100C0001" w:tentative="1">
+      <w:start w:val="1"/>
+      <w:numFmt w:val="bullet"/>
+      <w:lvlText w:val=""/>
+      <w:lvlJc w:val="left"/>
+      <w:pPr>
+        <w:ind w:left="6458" w:hanging="360"/>
+      </w:pPr>
+      <w:rPr>
+        <w:rFonts w:ascii="Symbol" w:hAnsi="Symbol" w:hint="default"/>
+      </w:rPr>
+    </w:lvl>
+    <w:lvl w:ilvl="7" w:tplc="100C0003" w:tentative="1">
+      <w:start w:val="1"/>
+      <w:numFmt w:val="bullet"/>
+      <w:lvlText w:val="o"/>
+      <w:lvlJc w:val="left"/>
+      <w:pPr>
+        <w:ind w:left="7178" w:hanging="360"/>
+      </w:pPr>
+      <w:rPr>
+        <w:rFonts w:ascii="Courier New" w:hAnsi="Courier New" w:cs="Courier New" w:hint="default"/>
+      </w:rPr>
+    </w:lvl>
+    <w:lvl w:ilvl="8" w:tplc="100C0005" w:tentative="1">
+      <w:start w:val="1"/>
+      <w:numFmt w:val="bullet"/>
+      <w:lvlText w:val=""/>
+      <w:lvlJc w:val="left"/>
+      <w:pPr>
+        <w:ind w:left="7898" w:hanging="360"/>
+      </w:pPr>
+      <w:rPr>
+        <w:rFonts w:ascii="Wingdings" w:hAnsi="Wingdings" w:hint="default"/>
+      </w:rPr>
+    </w:lvl>
+  </w:abstractNum>
+  <w:abstractNum w:abstractNumId="7" w15:restartNumberingAfterBreak="0">
     <w:nsid w:val="21027B2A"/>
     <w:multiLevelType w:val="hybridMultilevel"/>
     <w:tmpl w:val="A7DAEB88"/>
@@ -6784,7 +6971,7 @@
       </w:rPr>
     </w:lvl>
   </w:abstractNum>
-  <w:abstractNum w:abstractNumId="7" w15:restartNumberingAfterBreak="0">
+  <w:abstractNum w:abstractNumId="8" w15:restartNumberingAfterBreak="0">
     <w:nsid w:val="220C5F75"/>
     <w:multiLevelType w:val="hybridMultilevel"/>
     <w:tmpl w:val="C9C0837E"/>
@@ -6897,7 +7084,7 @@
       </w:rPr>
     </w:lvl>
   </w:abstractNum>
-  <w:abstractNum w:abstractNumId="8" w15:restartNumberingAfterBreak="0">
+  <w:abstractNum w:abstractNumId="9" w15:restartNumberingAfterBreak="0">
     <w:nsid w:val="273F5AF8"/>
     <w:multiLevelType w:val="hybridMultilevel"/>
     <w:tmpl w:val="5E80D7E8"/>
@@ -7010,7 +7197,7 @@
       </w:rPr>
     </w:lvl>
   </w:abstractNum>
-  <w:abstractNum w:abstractNumId="9" w15:restartNumberingAfterBreak="0">
+  <w:abstractNum w:abstractNumId="10" w15:restartNumberingAfterBreak="0">
     <w:nsid w:val="27603726"/>
     <w:multiLevelType w:val="hybridMultilevel"/>
     <w:tmpl w:val="7D3CDB82"/>
@@ -7123,7 +7310,7 @@
       </w:rPr>
     </w:lvl>
   </w:abstractNum>
-  <w:abstractNum w:abstractNumId="10" w15:restartNumberingAfterBreak="0">
+  <w:abstractNum w:abstractNumId="11" w15:restartNumberingAfterBreak="0">
     <w:nsid w:val="2A13680F"/>
     <w:multiLevelType w:val="hybridMultilevel"/>
     <w:tmpl w:val="30546B54"/>
@@ -7236,7 +7423,7 @@
       </w:rPr>
     </w:lvl>
   </w:abstractNum>
-  <w:abstractNum w:abstractNumId="11" w15:restartNumberingAfterBreak="0">
+  <w:abstractNum w:abstractNumId="12" w15:restartNumberingAfterBreak="0">
     <w:nsid w:val="3052737D"/>
     <w:multiLevelType w:val="hybridMultilevel"/>
     <w:tmpl w:val="3646A2C0"/>
@@ -7349,7 +7536,7 @@
       </w:rPr>
     </w:lvl>
   </w:abstractNum>
-  <w:abstractNum w:abstractNumId="12" w15:restartNumberingAfterBreak="0">
+  <w:abstractNum w:abstractNumId="13" w15:restartNumberingAfterBreak="0">
     <w:nsid w:val="310250F0"/>
     <w:multiLevelType w:val="hybridMultilevel"/>
     <w:tmpl w:val="941ECEFE"/>
@@ -7462,7 +7649,7 @@
       </w:rPr>
     </w:lvl>
   </w:abstractNum>
-  <w:abstractNum w:abstractNumId="13" w15:restartNumberingAfterBreak="0">
+  <w:abstractNum w:abstractNumId="14" w15:restartNumberingAfterBreak="0">
     <w:nsid w:val="353B5F0D"/>
     <w:multiLevelType w:val="hybridMultilevel"/>
     <w:tmpl w:val="E6DC4DE6"/>
@@ -7575,7 +7762,7 @@
       </w:rPr>
     </w:lvl>
   </w:abstractNum>
-  <w:abstractNum w:abstractNumId="14" w15:restartNumberingAfterBreak="0">
+  <w:abstractNum w:abstractNumId="15" w15:restartNumberingAfterBreak="0">
     <w:nsid w:val="3A3F333A"/>
     <w:multiLevelType w:val="hybridMultilevel"/>
     <w:tmpl w:val="CE9E0D54"/>
@@ -7688,7 +7875,7 @@
       </w:rPr>
     </w:lvl>
   </w:abstractNum>
-  <w:abstractNum w:abstractNumId="15" w15:restartNumberingAfterBreak="0">
+  <w:abstractNum w:abstractNumId="16" w15:restartNumberingAfterBreak="0">
     <w:nsid w:val="3BA97C4C"/>
     <w:multiLevelType w:val="hybridMultilevel"/>
     <w:tmpl w:val="85102B4A"/>
@@ -7801,7 +7988,7 @@
       </w:rPr>
     </w:lvl>
   </w:abstractNum>
-  <w:abstractNum w:abstractNumId="16" w15:restartNumberingAfterBreak="0">
+  <w:abstractNum w:abstractNumId="17" w15:restartNumberingAfterBreak="0">
     <w:nsid w:val="46306E0E"/>
     <w:multiLevelType w:val="hybridMultilevel"/>
     <w:tmpl w:val="B3F694E8"/>
@@ -7914,7 +8101,7 @@
       </w:rPr>
     </w:lvl>
   </w:abstractNum>
-  <w:abstractNum w:abstractNumId="17" w15:restartNumberingAfterBreak="0">
+  <w:abstractNum w:abstractNumId="18" w15:restartNumberingAfterBreak="0">
     <w:nsid w:val="4EBF46A1"/>
     <w:multiLevelType w:val="hybridMultilevel"/>
     <w:tmpl w:val="13E80A06"/>
@@ -8027,7 +8214,7 @@
       </w:rPr>
     </w:lvl>
   </w:abstractNum>
-  <w:abstractNum w:abstractNumId="18" w15:restartNumberingAfterBreak="0">
+  <w:abstractNum w:abstractNumId="19" w15:restartNumberingAfterBreak="0">
     <w:nsid w:val="53260D2E"/>
     <w:multiLevelType w:val="hybridMultilevel"/>
     <w:tmpl w:val="AFAAB308"/>
@@ -8140,7 +8327,7 @@
       </w:rPr>
     </w:lvl>
   </w:abstractNum>
-  <w:abstractNum w:abstractNumId="19" w15:restartNumberingAfterBreak="0">
+  <w:abstractNum w:abstractNumId="20" w15:restartNumberingAfterBreak="0">
     <w:nsid w:val="57800DF0"/>
     <w:multiLevelType w:val="hybridMultilevel"/>
     <w:tmpl w:val="AEC09F80"/>
@@ -8253,7 +8440,7 @@
       </w:rPr>
     </w:lvl>
   </w:abstractNum>
-  <w:abstractNum w:abstractNumId="20" w15:restartNumberingAfterBreak="0">
+  <w:abstractNum w:abstractNumId="21" w15:restartNumberingAfterBreak="0">
     <w:nsid w:val="593B63EC"/>
     <w:multiLevelType w:val="hybridMultilevel"/>
     <w:tmpl w:val="304E84C6"/>
@@ -8366,7 +8553,7 @@
       </w:rPr>
     </w:lvl>
   </w:abstractNum>
-  <w:abstractNum w:abstractNumId="21" w15:restartNumberingAfterBreak="0">
+  <w:abstractNum w:abstractNumId="22" w15:restartNumberingAfterBreak="0">
     <w:nsid w:val="5A7E5D6E"/>
     <w:multiLevelType w:val="hybridMultilevel"/>
     <w:tmpl w:val="24EA9DB4"/>
@@ -8479,7 +8666,7 @@
       </w:rPr>
     </w:lvl>
   </w:abstractNum>
-  <w:abstractNum w:abstractNumId="22" w15:restartNumberingAfterBreak="0">
+  <w:abstractNum w:abstractNumId="23" w15:restartNumberingAfterBreak="0">
     <w:nsid w:val="5E4A7C85"/>
     <w:multiLevelType w:val="hybridMultilevel"/>
     <w:tmpl w:val="91B66C48"/>
@@ -8592,7 +8779,7 @@
       </w:rPr>
     </w:lvl>
   </w:abstractNum>
-  <w:abstractNum w:abstractNumId="23" w15:restartNumberingAfterBreak="0">
+  <w:abstractNum w:abstractNumId="24" w15:restartNumberingAfterBreak="0">
     <w:nsid w:val="66454260"/>
     <w:multiLevelType w:val="hybridMultilevel"/>
     <w:tmpl w:val="57D60E46"/>
@@ -8705,7 +8892,7 @@
       </w:rPr>
     </w:lvl>
   </w:abstractNum>
-  <w:abstractNum w:abstractNumId="24" w15:restartNumberingAfterBreak="0">
+  <w:abstractNum w:abstractNumId="25" w15:restartNumberingAfterBreak="0">
     <w:nsid w:val="6B043C0B"/>
     <w:multiLevelType w:val="hybridMultilevel"/>
     <w:tmpl w:val="40B26EC2"/>
@@ -8818,7 +9005,7 @@
       </w:rPr>
     </w:lvl>
   </w:abstractNum>
-  <w:abstractNum w:abstractNumId="25" w15:restartNumberingAfterBreak="0">
+  <w:abstractNum w:abstractNumId="26" w15:restartNumberingAfterBreak="0">
     <w:nsid w:val="6EA74CBF"/>
     <w:multiLevelType w:val="hybridMultilevel"/>
     <w:tmpl w:val="ACA81E22"/>
@@ -8931,7 +9118,7 @@
       </w:rPr>
     </w:lvl>
   </w:abstractNum>
-  <w:abstractNum w:abstractNumId="26" w15:restartNumberingAfterBreak="0">
+  <w:abstractNum w:abstractNumId="27" w15:restartNumberingAfterBreak="0">
     <w:nsid w:val="7734497E"/>
     <w:multiLevelType w:val="hybridMultilevel"/>
     <w:tmpl w:val="7A00CCA2"/>
@@ -9045,70 +9232,70 @@
     </w:lvl>
   </w:abstractNum>
   <w:num w:numId="1">
-    <w:abstractNumId w:val="24"/>
+    <w:abstractNumId w:val="25"/>
   </w:num>
   <w:num w:numId="2">
+    <w:abstractNumId w:val="15"/>
+  </w:num>
+  <w:num w:numId="3">
+    <w:abstractNumId w:val="27"/>
+  </w:num>
+  <w:num w:numId="4">
+    <w:abstractNumId w:val="18"/>
+  </w:num>
+  <w:num w:numId="5">
+    <w:abstractNumId w:val="21"/>
+  </w:num>
+  <w:num w:numId="6">
+    <w:abstractNumId w:val="12"/>
+  </w:num>
+  <w:num w:numId="7">
     <w:abstractNumId w:val="14"/>
   </w:num>
-  <w:num w:numId="3">
-    <w:abstractNumId w:val="26"/>
+  <w:num w:numId="8">
+    <w:abstractNumId w:val="23"/>
   </w:num>
-  <w:num w:numId="4">
-    <w:abstractNumId w:val="17"/>
-  </w:num>
-  <w:num w:numId="5">
-    <w:abstractNumId w:val="20"/>
-  </w:num>
-  <w:num w:numId="6">
+  <w:num w:numId="9">
     <w:abstractNumId w:val="11"/>
   </w:num>
-  <w:num w:numId="7">
+  <w:num w:numId="10">
     <w:abstractNumId w:val="13"/>
   </w:num>
-  <w:num w:numId="8">
-    <w:abstractNumId w:val="22"/>
-  </w:num>
-  <w:num w:numId="9">
-    <w:abstractNumId w:val="10"/>
-  </w:num>
-  <w:num w:numId="10">
-    <w:abstractNumId w:val="12"/>
-  </w:num>
   <w:num w:numId="11">
-    <w:abstractNumId w:val="23"/>
+    <w:abstractNumId w:val="24"/>
   </w:num>
   <w:num w:numId="12">
     <w:abstractNumId w:val="4"/>
   </w:num>
   <w:num w:numId="13">
-    <w:abstractNumId w:val="16"/>
+    <w:abstractNumId w:val="17"/>
   </w:num>
   <w:num w:numId="14">
-    <w:abstractNumId w:val="18"/>
+    <w:abstractNumId w:val="19"/>
   </w:num>
   <w:num w:numId="15">
-    <w:abstractNumId w:val="7"/>
+    <w:abstractNumId w:val="8"/>
   </w:num>
   <w:num w:numId="16">
-    <w:abstractNumId w:val="19"/>
+    <w:abstractNumId w:val="20"/>
   </w:num>
   <w:num w:numId="17">
-    <w:abstractNumId w:val="9"/>
+    <w:abstractNumId w:val="10"/>
   </w:num>
   <w:num w:numId="18">
-    <w:abstractNumId w:val="15"/>
+    <w:abstractNumId w:val="16"/>
   </w:num>
   <w:num w:numId="19">
     <w:abstractNumId w:val="3"/>
   </w:num>
   <w:num w:numId="20">
-    <w:abstractNumId w:val="21"/>
+    <w:abstractNumId w:val="22"/>
   </w:num>
   <w:num w:numId="21">
-    <w:abstractNumId w:val="6"/>
+    <w:abstractNumId w:val="7"/>
   </w:num>
   <w:num w:numId="22">
-    <w:abstractNumId w:val="8"/>
+    <w:abstractNumId w:val="9"/>
   </w:num>
   <w:num w:numId="23">
     <w:abstractNumId w:val="2"/>
@@ -9120,10 +9307,13 @@
     <w:abstractNumId w:val="0"/>
   </w:num>
   <w:num w:numId="26">
-    <w:abstractNumId w:val="25"/>
+    <w:abstractNumId w:val="26"/>
   </w:num>
   <w:num w:numId="27">
     <w:abstractNumId w:val="5"/>
+  </w:num>
+  <w:num w:numId="28">
+    <w:abstractNumId w:val="6"/>
   </w:num>
 </w:numbering>
 </file>

</xml_diff>

<commit_message>
Rapport, journal et Dashboard
</commit_message>
<xml_diff>
--- a/Deposer par Moodle/Semaine 13/Journal-Osama.docx
+++ b/Deposer par Moodle/Semaine 13/Journal-Osama.docx
@@ -69,284 +69,274 @@
       <w:r>
         <w:t>utes)</w:t>
       </w:r>
+    </w:p>
+    <w:p>
+      <w:pPr>
+        <w:pStyle w:val="Paragraphedeliste"/>
+        <w:numPr>
+          <w:ilvl w:val="0"/>
+          <w:numId w:val="27"/>
+        </w:numPr>
+      </w:pPr>
+      <w:r>
+        <w:t>SQL</w:t>
+      </w:r>
+    </w:p>
+    <w:p>
+      <w:pPr>
+        <w:pStyle w:val="Paragraphedeliste"/>
+        <w:numPr>
+          <w:ilvl w:val="0"/>
+          <w:numId w:val="27"/>
+        </w:numPr>
+      </w:pPr>
+      <w:r>
+        <w:t>HTML</w:t>
+      </w:r>
+    </w:p>
+    <w:p>
+      <w:pPr>
+        <w:pStyle w:val="Paragraphedeliste"/>
+        <w:numPr>
+          <w:ilvl w:val="0"/>
+          <w:numId w:val="27"/>
+        </w:numPr>
+      </w:pPr>
+      <w:r>
+        <w:t>CSS</w:t>
+      </w:r>
+    </w:p>
+    <w:p>
+      <w:pPr>
+        <w:pStyle w:val="Paragraphedeliste"/>
+        <w:numPr>
+          <w:ilvl w:val="0"/>
+          <w:numId w:val="27"/>
+        </w:numPr>
+      </w:pPr>
+      <w:r>
+        <w:t>PHP</w:t>
+      </w:r>
+    </w:p>
+    <w:p>
+      <w:pPr>
+        <w:pStyle w:val="Titre2"/>
+        <w:rPr>
+          <w:rFonts w:asciiTheme="minorHAnsi" w:hAnsiTheme="minorHAnsi" w:cstheme="minorHAnsi"/>
+        </w:rPr>
+      </w:pPr>
+      <w:r>
+        <w:rPr>
+          <w:rFonts w:asciiTheme="minorHAnsi" w:hAnsiTheme="minorHAnsi" w:cstheme="minorHAnsi"/>
+        </w:rPr>
+        <w:t>Mercredi</w:t>
+      </w:r>
+    </w:p>
+    <w:p>
+      <w:pPr>
+        <w:pStyle w:val="Titre2"/>
+        <w:rPr>
+          <w:rFonts w:asciiTheme="minorHAnsi" w:hAnsiTheme="minorHAnsi" w:cstheme="minorHAnsi"/>
+        </w:rPr>
+      </w:pPr>
+      <w:r>
+        <w:rPr>
+          <w:rFonts w:asciiTheme="minorHAnsi" w:hAnsiTheme="minorHAnsi" w:cstheme="minorHAnsi"/>
+        </w:rPr>
+        <w:t xml:space="preserve">Jeudi </w:t>
+      </w:r>
+    </w:p>
+    <w:p>
+      <w:r>
+        <w:t>Meeting sur Skype4Business avec Dylan concernant le projet</w:t>
+      </w:r>
+      <w:r>
+        <w:t xml:space="preserve"> (1 Heure)</w:t>
+      </w:r>
+    </w:p>
+    <w:p>
+      <w:r>
+        <w:t>Travailler sur la partie du rapport :</w:t>
+      </w:r>
+      <w:r>
+        <w:t xml:space="preserve"> </w:t>
+      </w:r>
+      <w:r>
+        <w:t>(30 Minutes)</w:t>
+      </w:r>
+    </w:p>
+    <w:p>
+      <w:pPr>
+        <w:pStyle w:val="Paragraphedeliste"/>
+        <w:numPr>
+          <w:ilvl w:val="0"/>
+          <w:numId w:val="34"/>
+        </w:numPr>
+      </w:pPr>
+      <w:r>
+        <w:t>Software - Fichiers de ressources </w:t>
+      </w:r>
+    </w:p>
+    <w:p>
+      <w:pPr>
+        <w:rPr>
+          <w:rFonts w:cstheme="minorHAnsi"/>
+        </w:rPr>
+      </w:pPr>
+      <w:r>
+        <w:rPr>
+          <w:rFonts w:cstheme="minorHAnsi"/>
+        </w:rPr>
+        <w:t xml:space="preserve">Travailler sur le rapport parti : </w:t>
+      </w:r>
+      <w:r>
+        <w:rPr>
+          <w:rFonts w:cstheme="minorHAnsi"/>
+        </w:rPr>
+        <w:t>(30 Minutes)</w:t>
+      </w:r>
+    </w:p>
+    <w:p>
+      <w:pPr>
+        <w:pStyle w:val="Paragraphedeliste"/>
+        <w:numPr>
+          <w:ilvl w:val="0"/>
+          <w:numId w:val="26"/>
+        </w:numPr>
+        <w:rPr>
+          <w:rFonts w:cstheme="minorHAnsi"/>
+        </w:rPr>
+      </w:pPr>
+      <w:r>
+        <w:rPr>
+          <w:rFonts w:cstheme="minorHAnsi"/>
+        </w:rPr>
+        <w:t xml:space="preserve">Partie </w:t>
+      </w:r>
+      <w:r>
+        <w:rPr>
+          <w:rFonts w:cstheme="minorHAnsi"/>
+        </w:rPr>
+        <w:t>Problèmes rencontrés</w:t>
+      </w:r>
+      <w:r>
+        <w:rPr>
+          <w:rFonts w:cstheme="minorHAnsi"/>
+        </w:rPr>
+        <w:t xml:space="preserve"> – </w:t>
+      </w:r>
+      <w:r>
+        <w:rPr>
+          <w:rFonts w:cstheme="minorHAnsi"/>
+        </w:rPr>
+        <w:t xml:space="preserve">GitHub </w:t>
+      </w:r>
+      <w:r>
+        <w:rPr>
+          <w:rFonts w:cstheme="minorHAnsi"/>
+        </w:rPr>
+        <w:t xml:space="preserve"> problème - 2020-04-23 13:20 </w:t>
+      </w:r>
+      <w:r>
+        <w:rPr>
+          <w:rFonts w:cstheme="minorHAnsi"/>
+        </w:rPr>
+        <w:t>(15 Minutes)</w:t>
+      </w:r>
+    </w:p>
+    <w:p>
+      <w:pPr>
+        <w:pStyle w:val="Titre2"/>
+        <w:rPr>
+          <w:rFonts w:asciiTheme="minorHAnsi" w:hAnsiTheme="minorHAnsi" w:cstheme="minorHAnsi"/>
+        </w:rPr>
+      </w:pPr>
+      <w:r>
+        <w:rPr>
+          <w:rFonts w:asciiTheme="minorHAnsi" w:hAnsiTheme="minorHAnsi" w:cstheme="minorHAnsi"/>
+        </w:rPr>
+        <w:t>Vendredi</w:t>
+      </w:r>
+    </w:p>
+    <w:p>
+      <w:r>
+        <w:t xml:space="preserve">Travailler sur la page Remercîment  </w:t>
+      </w:r>
+      <w:r>
+        <w:t>(30 Minutes)</w:t>
+      </w:r>
+    </w:p>
+    <w:p>
+      <w:r>
+        <w:t xml:space="preserve">Ajouter et documenter les nouveaux titres dans le rapport </w:t>
+      </w:r>
+      <w:r>
+        <w:t>(1 Heure)</w:t>
+      </w:r>
+    </w:p>
+    <w:p>
+      <w:pPr>
+        <w:pStyle w:val="Paragraphedeliste"/>
+        <w:numPr>
+          <w:ilvl w:val="0"/>
+          <w:numId w:val="29"/>
+        </w:numPr>
+        <w:ind w:left="2127" w:hanging="426"/>
+      </w:pPr>
+      <w:r>
+        <w:t>Discord</w:t>
+      </w:r>
+    </w:p>
+    <w:p>
+      <w:pPr>
+        <w:pStyle w:val="Paragraphedeliste"/>
+        <w:numPr>
+          <w:ilvl w:val="0"/>
+          <w:numId w:val="29"/>
+        </w:numPr>
+        <w:ind w:left="2127" w:hanging="426"/>
+      </w:pPr>
+      <w:r>
+        <w:t>Skype4Business</w:t>
+      </w:r>
+    </w:p>
+    <w:p>
+      <w:pPr>
+        <w:pStyle w:val="Titre2"/>
+        <w:rPr>
+          <w:rFonts w:asciiTheme="minorHAnsi" w:hAnsiTheme="minorHAnsi" w:cstheme="minorHAnsi"/>
+        </w:rPr>
+      </w:pPr>
+      <w:r>
+        <w:rPr>
+          <w:rFonts w:asciiTheme="minorHAnsi" w:hAnsiTheme="minorHAnsi" w:cstheme="minorHAnsi"/>
+        </w:rPr>
+        <w:t xml:space="preserve">Samedi </w:t>
+      </w:r>
+    </w:p>
+    <w:p>
+      <w:pPr>
+        <w:pStyle w:val="Titre2"/>
+        <w:rPr>
+          <w:rFonts w:asciiTheme="minorHAnsi" w:hAnsiTheme="minorHAnsi" w:cstheme="minorHAnsi"/>
+        </w:rPr>
+      </w:pPr>
+      <w:r>
+        <w:rPr>
+          <w:rFonts w:asciiTheme="minorHAnsi" w:hAnsiTheme="minorHAnsi" w:cstheme="minorHAnsi"/>
+        </w:rPr>
+        <w:t>Dimanche</w:t>
+      </w:r>
+    </w:p>
+    <w:p>
+      <w:r>
+        <w:t>Travailler sur la page Dashboard</w:t>
+      </w:r>
+      <w:r>
+        <w:t xml:space="preserve"> avec l’aide d’un ami (3 Heures)</w:t>
+      </w:r>
       <w:bookmarkStart w:id="0" w:name="_GoBack"/>
       <w:bookmarkEnd w:id="0"/>
-    </w:p>
-    <w:p>
-      <w:pPr>
-        <w:pStyle w:val="Paragraphedeliste"/>
-        <w:numPr>
-          <w:ilvl w:val="0"/>
-          <w:numId w:val="27"/>
-        </w:numPr>
-      </w:pPr>
-      <w:r>
-        <w:t>SQL</w:t>
-      </w:r>
-    </w:p>
-    <w:p>
-      <w:pPr>
-        <w:pStyle w:val="Paragraphedeliste"/>
-        <w:numPr>
-          <w:ilvl w:val="0"/>
-          <w:numId w:val="27"/>
-        </w:numPr>
-      </w:pPr>
-      <w:r>
-        <w:t>HTML</w:t>
-      </w:r>
-    </w:p>
-    <w:p>
-      <w:pPr>
-        <w:pStyle w:val="Paragraphedeliste"/>
-        <w:numPr>
-          <w:ilvl w:val="0"/>
-          <w:numId w:val="27"/>
-        </w:numPr>
-      </w:pPr>
-      <w:r>
-        <w:t>CSS</w:t>
-      </w:r>
-    </w:p>
-    <w:p>
-      <w:pPr>
-        <w:pStyle w:val="Paragraphedeliste"/>
-        <w:numPr>
-          <w:ilvl w:val="0"/>
-          <w:numId w:val="27"/>
-        </w:numPr>
-      </w:pPr>
-      <w:r>
-        <w:t>PHP</w:t>
-      </w:r>
-    </w:p>
-    <w:p>
-      <w:pPr>
-        <w:pStyle w:val="Paragraphedeliste"/>
-        <w:numPr>
-          <w:ilvl w:val="0"/>
-          <w:numId w:val="27"/>
-        </w:numPr>
-      </w:pPr>
-      <w:r>
-        <w:t>Fichiers de sources</w:t>
-      </w:r>
-    </w:p>
-    <w:p>
-      <w:pPr>
-        <w:pStyle w:val="Titre2"/>
-        <w:rPr>
-          <w:rFonts w:asciiTheme="minorHAnsi" w:hAnsiTheme="minorHAnsi" w:cstheme="minorHAnsi"/>
-        </w:rPr>
-      </w:pPr>
-      <w:r>
-        <w:rPr>
-          <w:rFonts w:asciiTheme="minorHAnsi" w:hAnsiTheme="minorHAnsi" w:cstheme="minorHAnsi"/>
-        </w:rPr>
-        <w:t>Mercredi</w:t>
-      </w:r>
-    </w:p>
-    <w:p>
-      <w:pPr>
-        <w:pStyle w:val="Titre2"/>
-        <w:rPr>
-          <w:rFonts w:asciiTheme="minorHAnsi" w:hAnsiTheme="minorHAnsi" w:cstheme="minorHAnsi"/>
-        </w:rPr>
-      </w:pPr>
-      <w:r>
-        <w:rPr>
-          <w:rFonts w:asciiTheme="minorHAnsi" w:hAnsiTheme="minorHAnsi" w:cstheme="minorHAnsi"/>
-        </w:rPr>
-        <w:t xml:space="preserve">Jeudi </w:t>
-      </w:r>
-    </w:p>
-    <w:p>
-      <w:r>
-        <w:t>Meeting sur Skype4Business avec Dylan concernant le projet</w:t>
-      </w:r>
-      <w:r>
-        <w:t xml:space="preserve"> (1 Heure)</w:t>
-      </w:r>
-    </w:p>
-    <w:p>
-      <w:r>
-        <w:t>Travailler sur la partie du rapport :</w:t>
-      </w:r>
-      <w:r>
-        <w:t xml:space="preserve"> </w:t>
-      </w:r>
-      <w:r>
-        <w:t>(30 Minutes)</w:t>
-      </w:r>
-    </w:p>
-    <w:p>
-      <w:pPr>
-        <w:pStyle w:val="Paragraphedeliste"/>
-        <w:numPr>
-          <w:ilvl w:val="0"/>
-          <w:numId w:val="34"/>
-        </w:numPr>
-      </w:pPr>
-      <w:r>
-        <w:t>Software - Fichiers de ressources </w:t>
-      </w:r>
-    </w:p>
-    <w:p>
-      <w:pPr>
-        <w:rPr>
-          <w:rFonts w:cstheme="minorHAnsi"/>
-        </w:rPr>
-      </w:pPr>
-      <w:r>
-        <w:rPr>
-          <w:rFonts w:cstheme="minorHAnsi"/>
-        </w:rPr>
-        <w:t xml:space="preserve">Travailler sur le rapport parti : </w:t>
-      </w:r>
-      <w:r>
-        <w:rPr>
-          <w:rFonts w:cstheme="minorHAnsi"/>
-        </w:rPr>
-        <w:t>(30 Minutes)</w:t>
-      </w:r>
-    </w:p>
-    <w:p>
-      <w:pPr>
-        <w:pStyle w:val="Paragraphedeliste"/>
-        <w:numPr>
-          <w:ilvl w:val="0"/>
-          <w:numId w:val="26"/>
-        </w:numPr>
-        <w:rPr>
-          <w:rFonts w:cstheme="minorHAnsi"/>
-        </w:rPr>
-      </w:pPr>
-      <w:r>
-        <w:rPr>
-          <w:rFonts w:cstheme="minorHAnsi"/>
-        </w:rPr>
-        <w:t xml:space="preserve">Partie </w:t>
-      </w:r>
-      <w:r>
-        <w:rPr>
-          <w:rFonts w:cstheme="minorHAnsi"/>
-        </w:rPr>
-        <w:t>Problèmes rencontrés</w:t>
-      </w:r>
-      <w:r>
-        <w:rPr>
-          <w:rFonts w:cstheme="minorHAnsi"/>
-        </w:rPr>
-        <w:t xml:space="preserve"> – </w:t>
-      </w:r>
-      <w:r>
-        <w:rPr>
-          <w:rFonts w:cstheme="minorHAnsi"/>
-        </w:rPr>
-        <w:t xml:space="preserve">GitHub </w:t>
-      </w:r>
-      <w:r>
-        <w:rPr>
-          <w:rFonts w:cstheme="minorHAnsi"/>
-        </w:rPr>
-        <w:t xml:space="preserve"> problème - 2020-04-23 13:20 </w:t>
-      </w:r>
-      <w:r>
-        <w:rPr>
-          <w:rFonts w:cstheme="minorHAnsi"/>
-        </w:rPr>
-        <w:t>(15 Minutes)</w:t>
-      </w:r>
-    </w:p>
-    <w:p>
-      <w:pPr>
-        <w:pStyle w:val="Titre2"/>
-        <w:rPr>
-          <w:rFonts w:asciiTheme="minorHAnsi" w:hAnsiTheme="minorHAnsi" w:cstheme="minorHAnsi"/>
-        </w:rPr>
-      </w:pPr>
-      <w:r>
-        <w:rPr>
-          <w:rFonts w:asciiTheme="minorHAnsi" w:hAnsiTheme="minorHAnsi" w:cstheme="minorHAnsi"/>
-        </w:rPr>
-        <w:t>Vendredi</w:t>
-      </w:r>
-    </w:p>
-    <w:p>
-      <w:r>
-        <w:t xml:space="preserve">Travailler sur la page Remercîment  </w:t>
-      </w:r>
-      <w:r>
-        <w:t>(30 Minutes)</w:t>
-      </w:r>
-    </w:p>
-    <w:p>
-      <w:r>
-        <w:t>Ajouter</w:t>
-      </w:r>
-      <w:r>
-        <w:t xml:space="preserve"> et documenter</w:t>
-      </w:r>
-      <w:r>
-        <w:t xml:space="preserve"> les nouveaux titres dans le rapport </w:t>
-      </w:r>
-      <w:r>
-        <w:t>(1 Heure)</w:t>
-      </w:r>
-    </w:p>
-    <w:p>
-      <w:pPr>
-        <w:pStyle w:val="Paragraphedeliste"/>
-        <w:numPr>
-          <w:ilvl w:val="0"/>
-          <w:numId w:val="29"/>
-        </w:numPr>
-        <w:ind w:left="2127" w:hanging="426"/>
-      </w:pPr>
-      <w:r>
-        <w:t>Discord</w:t>
-      </w:r>
-    </w:p>
-    <w:p>
-      <w:pPr>
-        <w:pStyle w:val="Paragraphedeliste"/>
-        <w:numPr>
-          <w:ilvl w:val="0"/>
-          <w:numId w:val="29"/>
-        </w:numPr>
-        <w:ind w:left="2127" w:hanging="426"/>
-      </w:pPr>
-      <w:r>
-        <w:t>Skype4Business</w:t>
-      </w:r>
-    </w:p>
-    <w:p>
-      <w:pPr>
-        <w:pStyle w:val="Titre2"/>
-        <w:rPr>
-          <w:rFonts w:asciiTheme="minorHAnsi" w:hAnsiTheme="minorHAnsi" w:cstheme="minorHAnsi"/>
-        </w:rPr>
-      </w:pPr>
-      <w:r>
-        <w:rPr>
-          <w:rFonts w:asciiTheme="minorHAnsi" w:hAnsiTheme="minorHAnsi" w:cstheme="minorHAnsi"/>
-        </w:rPr>
-        <w:t xml:space="preserve">Samedi </w:t>
-      </w:r>
-    </w:p>
-    <w:p>
-      <w:pPr>
-        <w:pStyle w:val="Titre2"/>
-        <w:rPr>
-          <w:rFonts w:asciiTheme="minorHAnsi" w:hAnsiTheme="minorHAnsi" w:cstheme="minorHAnsi"/>
-        </w:rPr>
-      </w:pPr>
-      <w:r>
-        <w:rPr>
-          <w:rFonts w:asciiTheme="minorHAnsi" w:hAnsiTheme="minorHAnsi" w:cstheme="minorHAnsi"/>
-        </w:rPr>
-        <w:t>Dimanche</w:t>
-      </w:r>
     </w:p>
     <w:p>
       <w:pPr>

</xml_diff>

<commit_message>
Revert "Rapport, journal et Dashboard"
This reverts commit 4a8321a709eb31cfa1fc3b69da8cef4287659f62.
</commit_message>
<xml_diff>
--- a/Deposer par Moodle/Semaine 13/Journal-Osama.docx
+++ b/Deposer par Moodle/Semaine 13/Journal-Osama.docx
@@ -69,274 +69,284 @@
       <w:r>
         <w:t>utes)</w:t>
       </w:r>
-    </w:p>
-    <w:p>
-      <w:pPr>
-        <w:pStyle w:val="Paragraphedeliste"/>
-        <w:numPr>
-          <w:ilvl w:val="0"/>
-          <w:numId w:val="27"/>
-        </w:numPr>
-      </w:pPr>
-      <w:r>
-        <w:t>SQL</w:t>
-      </w:r>
-    </w:p>
-    <w:p>
-      <w:pPr>
-        <w:pStyle w:val="Paragraphedeliste"/>
-        <w:numPr>
-          <w:ilvl w:val="0"/>
-          <w:numId w:val="27"/>
-        </w:numPr>
-      </w:pPr>
-      <w:r>
-        <w:t>HTML</w:t>
-      </w:r>
-    </w:p>
-    <w:p>
-      <w:pPr>
-        <w:pStyle w:val="Paragraphedeliste"/>
-        <w:numPr>
-          <w:ilvl w:val="0"/>
-          <w:numId w:val="27"/>
-        </w:numPr>
-      </w:pPr>
-      <w:r>
-        <w:t>CSS</w:t>
-      </w:r>
-    </w:p>
-    <w:p>
-      <w:pPr>
-        <w:pStyle w:val="Paragraphedeliste"/>
-        <w:numPr>
-          <w:ilvl w:val="0"/>
-          <w:numId w:val="27"/>
-        </w:numPr>
-      </w:pPr>
-      <w:r>
-        <w:t>PHP</w:t>
-      </w:r>
-    </w:p>
-    <w:p>
-      <w:pPr>
-        <w:pStyle w:val="Titre2"/>
-        <w:rPr>
-          <w:rFonts w:asciiTheme="minorHAnsi" w:hAnsiTheme="minorHAnsi" w:cstheme="minorHAnsi"/>
-        </w:rPr>
-      </w:pPr>
-      <w:r>
-        <w:rPr>
-          <w:rFonts w:asciiTheme="minorHAnsi" w:hAnsiTheme="minorHAnsi" w:cstheme="minorHAnsi"/>
-        </w:rPr>
-        <w:t>Mercredi</w:t>
-      </w:r>
-    </w:p>
-    <w:p>
-      <w:pPr>
-        <w:pStyle w:val="Titre2"/>
-        <w:rPr>
-          <w:rFonts w:asciiTheme="minorHAnsi" w:hAnsiTheme="minorHAnsi" w:cstheme="minorHAnsi"/>
-        </w:rPr>
-      </w:pPr>
-      <w:r>
-        <w:rPr>
-          <w:rFonts w:asciiTheme="minorHAnsi" w:hAnsiTheme="minorHAnsi" w:cstheme="minorHAnsi"/>
-        </w:rPr>
-        <w:t xml:space="preserve">Jeudi </w:t>
-      </w:r>
-    </w:p>
-    <w:p>
-      <w:r>
-        <w:t>Meeting sur Skype4Business avec Dylan concernant le projet</w:t>
-      </w:r>
-      <w:r>
-        <w:t xml:space="preserve"> (1 Heure)</w:t>
-      </w:r>
-    </w:p>
-    <w:p>
-      <w:r>
-        <w:t>Travailler sur la partie du rapport :</w:t>
-      </w:r>
-      <w:r>
-        <w:t xml:space="preserve"> </w:t>
-      </w:r>
-      <w:r>
-        <w:t>(30 Minutes)</w:t>
-      </w:r>
-    </w:p>
-    <w:p>
-      <w:pPr>
-        <w:pStyle w:val="Paragraphedeliste"/>
-        <w:numPr>
-          <w:ilvl w:val="0"/>
-          <w:numId w:val="34"/>
-        </w:numPr>
-      </w:pPr>
-      <w:r>
-        <w:t>Software - Fichiers de ressources </w:t>
-      </w:r>
-    </w:p>
-    <w:p>
-      <w:pPr>
-        <w:rPr>
-          <w:rFonts w:cstheme="minorHAnsi"/>
-        </w:rPr>
-      </w:pPr>
-      <w:r>
-        <w:rPr>
-          <w:rFonts w:cstheme="minorHAnsi"/>
-        </w:rPr>
-        <w:t xml:space="preserve">Travailler sur le rapport parti : </w:t>
-      </w:r>
-      <w:r>
-        <w:rPr>
-          <w:rFonts w:cstheme="minorHAnsi"/>
-        </w:rPr>
-        <w:t>(30 Minutes)</w:t>
-      </w:r>
-    </w:p>
-    <w:p>
-      <w:pPr>
-        <w:pStyle w:val="Paragraphedeliste"/>
-        <w:numPr>
-          <w:ilvl w:val="0"/>
-          <w:numId w:val="26"/>
-        </w:numPr>
-        <w:rPr>
-          <w:rFonts w:cstheme="minorHAnsi"/>
-        </w:rPr>
-      </w:pPr>
-      <w:r>
-        <w:rPr>
-          <w:rFonts w:cstheme="minorHAnsi"/>
-        </w:rPr>
-        <w:t xml:space="preserve">Partie </w:t>
-      </w:r>
-      <w:r>
-        <w:rPr>
-          <w:rFonts w:cstheme="minorHAnsi"/>
-        </w:rPr>
-        <w:t>Problèmes rencontrés</w:t>
-      </w:r>
-      <w:r>
-        <w:rPr>
-          <w:rFonts w:cstheme="minorHAnsi"/>
-        </w:rPr>
-        <w:t xml:space="preserve"> – </w:t>
-      </w:r>
-      <w:r>
-        <w:rPr>
-          <w:rFonts w:cstheme="minorHAnsi"/>
-        </w:rPr>
-        <w:t xml:space="preserve">GitHub </w:t>
-      </w:r>
-      <w:r>
-        <w:rPr>
-          <w:rFonts w:cstheme="minorHAnsi"/>
-        </w:rPr>
-        <w:t xml:space="preserve"> problème - 2020-04-23 13:20 </w:t>
-      </w:r>
-      <w:r>
-        <w:rPr>
-          <w:rFonts w:cstheme="minorHAnsi"/>
-        </w:rPr>
-        <w:t>(15 Minutes)</w:t>
-      </w:r>
-    </w:p>
-    <w:p>
-      <w:pPr>
-        <w:pStyle w:val="Titre2"/>
-        <w:rPr>
-          <w:rFonts w:asciiTheme="minorHAnsi" w:hAnsiTheme="minorHAnsi" w:cstheme="minorHAnsi"/>
-        </w:rPr>
-      </w:pPr>
-      <w:r>
-        <w:rPr>
-          <w:rFonts w:asciiTheme="minorHAnsi" w:hAnsiTheme="minorHAnsi" w:cstheme="minorHAnsi"/>
-        </w:rPr>
-        <w:t>Vendredi</w:t>
-      </w:r>
-    </w:p>
-    <w:p>
-      <w:r>
-        <w:t xml:space="preserve">Travailler sur la page Remercîment  </w:t>
-      </w:r>
-      <w:r>
-        <w:t>(30 Minutes)</w:t>
-      </w:r>
-    </w:p>
-    <w:p>
-      <w:r>
-        <w:t xml:space="preserve">Ajouter et documenter les nouveaux titres dans le rapport </w:t>
-      </w:r>
-      <w:r>
-        <w:t>(1 Heure)</w:t>
-      </w:r>
-    </w:p>
-    <w:p>
-      <w:pPr>
-        <w:pStyle w:val="Paragraphedeliste"/>
-        <w:numPr>
-          <w:ilvl w:val="0"/>
-          <w:numId w:val="29"/>
-        </w:numPr>
-        <w:ind w:left="2127" w:hanging="426"/>
-      </w:pPr>
-      <w:r>
-        <w:t>Discord</w:t>
-      </w:r>
-    </w:p>
-    <w:p>
-      <w:pPr>
-        <w:pStyle w:val="Paragraphedeliste"/>
-        <w:numPr>
-          <w:ilvl w:val="0"/>
-          <w:numId w:val="29"/>
-        </w:numPr>
-        <w:ind w:left="2127" w:hanging="426"/>
-      </w:pPr>
-      <w:r>
-        <w:t>Skype4Business</w:t>
-      </w:r>
-    </w:p>
-    <w:p>
-      <w:pPr>
-        <w:pStyle w:val="Titre2"/>
-        <w:rPr>
-          <w:rFonts w:asciiTheme="minorHAnsi" w:hAnsiTheme="minorHAnsi" w:cstheme="minorHAnsi"/>
-        </w:rPr>
-      </w:pPr>
-      <w:r>
-        <w:rPr>
-          <w:rFonts w:asciiTheme="minorHAnsi" w:hAnsiTheme="minorHAnsi" w:cstheme="minorHAnsi"/>
-        </w:rPr>
-        <w:t xml:space="preserve">Samedi </w:t>
-      </w:r>
-    </w:p>
-    <w:p>
-      <w:pPr>
-        <w:pStyle w:val="Titre2"/>
-        <w:rPr>
-          <w:rFonts w:asciiTheme="minorHAnsi" w:hAnsiTheme="minorHAnsi" w:cstheme="minorHAnsi"/>
-        </w:rPr>
-      </w:pPr>
-      <w:r>
-        <w:rPr>
-          <w:rFonts w:asciiTheme="minorHAnsi" w:hAnsiTheme="minorHAnsi" w:cstheme="minorHAnsi"/>
-        </w:rPr>
-        <w:t>Dimanche</w:t>
-      </w:r>
-    </w:p>
-    <w:p>
-      <w:r>
-        <w:t>Travailler sur la page Dashboard</w:t>
-      </w:r>
-      <w:r>
-        <w:t xml:space="preserve"> avec l’aide d’un ami (3 Heures)</w:t>
-      </w:r>
       <w:bookmarkStart w:id="0" w:name="_GoBack"/>
       <w:bookmarkEnd w:id="0"/>
+    </w:p>
+    <w:p>
+      <w:pPr>
+        <w:pStyle w:val="Paragraphedeliste"/>
+        <w:numPr>
+          <w:ilvl w:val="0"/>
+          <w:numId w:val="27"/>
+        </w:numPr>
+      </w:pPr>
+      <w:r>
+        <w:t>SQL</w:t>
+      </w:r>
+    </w:p>
+    <w:p>
+      <w:pPr>
+        <w:pStyle w:val="Paragraphedeliste"/>
+        <w:numPr>
+          <w:ilvl w:val="0"/>
+          <w:numId w:val="27"/>
+        </w:numPr>
+      </w:pPr>
+      <w:r>
+        <w:t>HTML</w:t>
+      </w:r>
+    </w:p>
+    <w:p>
+      <w:pPr>
+        <w:pStyle w:val="Paragraphedeliste"/>
+        <w:numPr>
+          <w:ilvl w:val="0"/>
+          <w:numId w:val="27"/>
+        </w:numPr>
+      </w:pPr>
+      <w:r>
+        <w:t>CSS</w:t>
+      </w:r>
+    </w:p>
+    <w:p>
+      <w:pPr>
+        <w:pStyle w:val="Paragraphedeliste"/>
+        <w:numPr>
+          <w:ilvl w:val="0"/>
+          <w:numId w:val="27"/>
+        </w:numPr>
+      </w:pPr>
+      <w:r>
+        <w:t>PHP</w:t>
+      </w:r>
+    </w:p>
+    <w:p>
+      <w:pPr>
+        <w:pStyle w:val="Paragraphedeliste"/>
+        <w:numPr>
+          <w:ilvl w:val="0"/>
+          <w:numId w:val="27"/>
+        </w:numPr>
+      </w:pPr>
+      <w:r>
+        <w:t>Fichiers de sources</w:t>
+      </w:r>
+    </w:p>
+    <w:p>
+      <w:pPr>
+        <w:pStyle w:val="Titre2"/>
+        <w:rPr>
+          <w:rFonts w:asciiTheme="minorHAnsi" w:hAnsiTheme="minorHAnsi" w:cstheme="minorHAnsi"/>
+        </w:rPr>
+      </w:pPr>
+      <w:r>
+        <w:rPr>
+          <w:rFonts w:asciiTheme="minorHAnsi" w:hAnsiTheme="minorHAnsi" w:cstheme="minorHAnsi"/>
+        </w:rPr>
+        <w:t>Mercredi</w:t>
+      </w:r>
+    </w:p>
+    <w:p>
+      <w:pPr>
+        <w:pStyle w:val="Titre2"/>
+        <w:rPr>
+          <w:rFonts w:asciiTheme="minorHAnsi" w:hAnsiTheme="minorHAnsi" w:cstheme="minorHAnsi"/>
+        </w:rPr>
+      </w:pPr>
+      <w:r>
+        <w:rPr>
+          <w:rFonts w:asciiTheme="minorHAnsi" w:hAnsiTheme="minorHAnsi" w:cstheme="minorHAnsi"/>
+        </w:rPr>
+        <w:t xml:space="preserve">Jeudi </w:t>
+      </w:r>
+    </w:p>
+    <w:p>
+      <w:r>
+        <w:t>Meeting sur Skype4Business avec Dylan concernant le projet</w:t>
+      </w:r>
+      <w:r>
+        <w:t xml:space="preserve"> (1 Heure)</w:t>
+      </w:r>
+    </w:p>
+    <w:p>
+      <w:r>
+        <w:t>Travailler sur la partie du rapport :</w:t>
+      </w:r>
+      <w:r>
+        <w:t xml:space="preserve"> </w:t>
+      </w:r>
+      <w:r>
+        <w:t>(30 Minutes)</w:t>
+      </w:r>
+    </w:p>
+    <w:p>
+      <w:pPr>
+        <w:pStyle w:val="Paragraphedeliste"/>
+        <w:numPr>
+          <w:ilvl w:val="0"/>
+          <w:numId w:val="34"/>
+        </w:numPr>
+      </w:pPr>
+      <w:r>
+        <w:t>Software - Fichiers de ressources </w:t>
+      </w:r>
+    </w:p>
+    <w:p>
+      <w:pPr>
+        <w:rPr>
+          <w:rFonts w:cstheme="minorHAnsi"/>
+        </w:rPr>
+      </w:pPr>
+      <w:r>
+        <w:rPr>
+          <w:rFonts w:cstheme="minorHAnsi"/>
+        </w:rPr>
+        <w:t xml:space="preserve">Travailler sur le rapport parti : </w:t>
+      </w:r>
+      <w:r>
+        <w:rPr>
+          <w:rFonts w:cstheme="minorHAnsi"/>
+        </w:rPr>
+        <w:t>(30 Minutes)</w:t>
+      </w:r>
+    </w:p>
+    <w:p>
+      <w:pPr>
+        <w:pStyle w:val="Paragraphedeliste"/>
+        <w:numPr>
+          <w:ilvl w:val="0"/>
+          <w:numId w:val="26"/>
+        </w:numPr>
+        <w:rPr>
+          <w:rFonts w:cstheme="minorHAnsi"/>
+        </w:rPr>
+      </w:pPr>
+      <w:r>
+        <w:rPr>
+          <w:rFonts w:cstheme="minorHAnsi"/>
+        </w:rPr>
+        <w:t xml:space="preserve">Partie </w:t>
+      </w:r>
+      <w:r>
+        <w:rPr>
+          <w:rFonts w:cstheme="minorHAnsi"/>
+        </w:rPr>
+        <w:t>Problèmes rencontrés</w:t>
+      </w:r>
+      <w:r>
+        <w:rPr>
+          <w:rFonts w:cstheme="minorHAnsi"/>
+        </w:rPr>
+        <w:t xml:space="preserve"> – </w:t>
+      </w:r>
+      <w:r>
+        <w:rPr>
+          <w:rFonts w:cstheme="minorHAnsi"/>
+        </w:rPr>
+        <w:t xml:space="preserve">GitHub </w:t>
+      </w:r>
+      <w:r>
+        <w:rPr>
+          <w:rFonts w:cstheme="minorHAnsi"/>
+        </w:rPr>
+        <w:t xml:space="preserve"> problème - 2020-04-23 13:20 </w:t>
+      </w:r>
+      <w:r>
+        <w:rPr>
+          <w:rFonts w:cstheme="minorHAnsi"/>
+        </w:rPr>
+        <w:t>(15 Minutes)</w:t>
+      </w:r>
+    </w:p>
+    <w:p>
+      <w:pPr>
+        <w:pStyle w:val="Titre2"/>
+        <w:rPr>
+          <w:rFonts w:asciiTheme="minorHAnsi" w:hAnsiTheme="minorHAnsi" w:cstheme="minorHAnsi"/>
+        </w:rPr>
+      </w:pPr>
+      <w:r>
+        <w:rPr>
+          <w:rFonts w:asciiTheme="minorHAnsi" w:hAnsiTheme="minorHAnsi" w:cstheme="minorHAnsi"/>
+        </w:rPr>
+        <w:t>Vendredi</w:t>
+      </w:r>
+    </w:p>
+    <w:p>
+      <w:r>
+        <w:t xml:space="preserve">Travailler sur la page Remercîment  </w:t>
+      </w:r>
+      <w:r>
+        <w:t>(30 Minutes)</w:t>
+      </w:r>
+    </w:p>
+    <w:p>
+      <w:r>
+        <w:t>Ajouter</w:t>
+      </w:r>
+      <w:r>
+        <w:t xml:space="preserve"> et documenter</w:t>
+      </w:r>
+      <w:r>
+        <w:t xml:space="preserve"> les nouveaux titres dans le rapport </w:t>
+      </w:r>
+      <w:r>
+        <w:t>(1 Heure)</w:t>
+      </w:r>
+    </w:p>
+    <w:p>
+      <w:pPr>
+        <w:pStyle w:val="Paragraphedeliste"/>
+        <w:numPr>
+          <w:ilvl w:val="0"/>
+          <w:numId w:val="29"/>
+        </w:numPr>
+        <w:ind w:left="2127" w:hanging="426"/>
+      </w:pPr>
+      <w:r>
+        <w:t>Discord</w:t>
+      </w:r>
+    </w:p>
+    <w:p>
+      <w:pPr>
+        <w:pStyle w:val="Paragraphedeliste"/>
+        <w:numPr>
+          <w:ilvl w:val="0"/>
+          <w:numId w:val="29"/>
+        </w:numPr>
+        <w:ind w:left="2127" w:hanging="426"/>
+      </w:pPr>
+      <w:r>
+        <w:t>Skype4Business</w:t>
+      </w:r>
+    </w:p>
+    <w:p>
+      <w:pPr>
+        <w:pStyle w:val="Titre2"/>
+        <w:rPr>
+          <w:rFonts w:asciiTheme="minorHAnsi" w:hAnsiTheme="minorHAnsi" w:cstheme="minorHAnsi"/>
+        </w:rPr>
+      </w:pPr>
+      <w:r>
+        <w:rPr>
+          <w:rFonts w:asciiTheme="minorHAnsi" w:hAnsiTheme="minorHAnsi" w:cstheme="minorHAnsi"/>
+        </w:rPr>
+        <w:t xml:space="preserve">Samedi </w:t>
+      </w:r>
+    </w:p>
+    <w:p>
+      <w:pPr>
+        <w:pStyle w:val="Titre2"/>
+        <w:rPr>
+          <w:rFonts w:asciiTheme="minorHAnsi" w:hAnsiTheme="minorHAnsi" w:cstheme="minorHAnsi"/>
+        </w:rPr>
+      </w:pPr>
+      <w:r>
+        <w:rPr>
+          <w:rFonts w:asciiTheme="minorHAnsi" w:hAnsiTheme="minorHAnsi" w:cstheme="minorHAnsi"/>
+        </w:rPr>
+        <w:t>Dimanche</w:t>
+      </w:r>
     </w:p>
     <w:p>
       <w:pPr>

</xml_diff>